<commit_message>
ALL RESEARCH FILES ARE ADDED
</commit_message>
<xml_diff>
--- a/Final_Draft (1).docx
+++ b/Final_Draft (1).docx
@@ -317,34 +317,7 @@
           <w:sz w:val="20"/>
           <w:szCs w:val="20"/>
         </w:rPr>
-        <w:t>This paper represents detailed information on the constitutional and development of self-driving cars.  For a decade, in the automotive industry, there are lots of malfunctions are performed.  It makes many issues like accidents, driver’s liability and muc</w:t>
-      </w:r>
-      <w:r>
-        <w:rPr>
-          <w:rFonts w:ascii="Times New Roman" w:eastAsia="Times New Roman" w:hAnsi="Times New Roman" w:cs="Times New Roman"/>
-          <w:color w:val="000000"/>
-          <w:sz w:val="20"/>
-          <w:szCs w:val="20"/>
-        </w:rPr>
-        <w:t xml:space="preserve">h more.  These kinds of problems arise when human interfaces with the car.    In real-time Self-driving cars that are driven by digital technologies without using a human interruption.  Based on the fundamentals of developing self-driving cars are totally </w:t>
-      </w:r>
-      <w:r>
-        <w:rPr>
-          <w:rFonts w:ascii="Times New Roman" w:eastAsia="Times New Roman" w:hAnsi="Times New Roman" w:cs="Times New Roman"/>
-          <w:color w:val="000000"/>
-          <w:sz w:val="20"/>
-          <w:szCs w:val="20"/>
-        </w:rPr>
-        <w:t>by sensing their environment and automating the tasks.  In our proposed system the Localization, Perception, Prediction, Planning, and Control are to make define and governing the car, certain algorithms are used to control the autonomous system and are us</w:t>
-      </w:r>
-      <w:r>
-        <w:rPr>
-          <w:rFonts w:ascii="Times New Roman" w:eastAsia="Times New Roman" w:hAnsi="Times New Roman" w:cs="Times New Roman"/>
-          <w:color w:val="000000"/>
-          <w:sz w:val="20"/>
-          <w:szCs w:val="20"/>
-        </w:rPr>
-        <w:t>ed for steering functions. The autonomous car can predict and cruise its path and traffic signs as like as pedestrians. It can minimize accidents, fuel rates, and parking space.</w:t>
+        <w:t>This paper represents detailed information on the constitutional and development of self-driving cars.  For a decade, in the automotive industry, there are lots of malfunctions are performed.  It makes many issues like accidents, driver’s liability and much more.  These kinds of problems arise when human interfaces with the car.    In real-time Self-driving cars that are driven by digital technologies without using a human interruption.  Based on the fundamentals of developing self-driving cars are totally by sensing their environment and automating the tasks.  In our proposed system the Localization, Perception, Prediction, Planning, and Control are to make define and governing the car, certain algorithms are used to control the autonomous system and are used for steering functions. The autonomous car can predict and cruise its path and traffic signs as like as pedestrians. It can minimize accidents, fuel rates, and parking space.</w:t>
       </w:r>
     </w:p>
     <w:p>
@@ -392,17 +365,7 @@
           <w:sz w:val="19"/>
           <w:szCs w:val="19"/>
         </w:rPr>
-        <w:t>Driving assistance system, Fundamentals of autonomous car, Introduc</w:t>
-      </w:r>
-      <w:r>
-        <w:rPr>
-          <w:rFonts w:ascii="Times New Roman" w:eastAsia="Times New Roman" w:hAnsi="Times New Roman" w:cs="Times New Roman"/>
-          <w:i/>
-          <w:color w:val="000000"/>
-          <w:sz w:val="19"/>
-          <w:szCs w:val="19"/>
-        </w:rPr>
-        <w:t>tion to Self-driving cars, Localization, Perception, Intelligent vehicles, prediction, HD-maps, Controls of self-driving car.</w:t>
+        <w:t>Driving assistance system, Fundamentals of autonomous car, Introduction to Self-driving cars, Localization, Perception, Intelligent vehicles, prediction, HD-maps, Controls of self-driving car.</w:t>
       </w:r>
     </w:p>
     <w:p>
@@ -569,25 +532,7 @@
           <w:sz w:val="20"/>
           <w:szCs w:val="20"/>
         </w:rPr>
-        <w:t xml:space="preserve"> without the human approach.  Self-driving cars technologies mostly involved in the computer system by automating vehicle control parts.  These technolog</w:t>
-      </w:r>
-      <w:r>
-        <w:rPr>
-          <w:rFonts w:ascii="Times New Roman" w:eastAsia="Times New Roman" w:hAnsi="Times New Roman" w:cs="Times New Roman"/>
-          <w:color w:val="000000"/>
-          <w:sz w:val="20"/>
-          <w:szCs w:val="20"/>
-        </w:rPr>
-        <w:t xml:space="preserve">ical parts possess a range of competencies, from forward-collision warning and antilock brakes to lane-keeping and adaptive drive control, to fully automated driving, Autonomous car combines the variety of sensors, actuators, and cameras.  The benefits of </w:t>
-      </w:r>
-      <w:r>
-        <w:rPr>
-          <w:rFonts w:ascii="Times New Roman" w:eastAsia="Times New Roman" w:hAnsi="Times New Roman" w:cs="Times New Roman"/>
-          <w:color w:val="000000"/>
-          <w:sz w:val="20"/>
-          <w:szCs w:val="20"/>
-        </w:rPr>
-        <w:t xml:space="preserve">self-driving cars are ease to anticipate and manage traffic </w:t>
+        <w:t xml:space="preserve"> without the human approach.  Self-driving cars technologies mostly involved in the computer system by automating vehicle control parts.  These technological parts possess a range of competencies, from forward-collision warning and antilock brakes to lane-keeping and adaptive drive control, to fully automated driving, Autonomous car combines the variety of sensors, actuators, and cameras.  The benefits of self-driving cars are ease to anticipate and manage traffic </w:t>
       </w:r>
       <w:r>
         <w:rPr>
@@ -669,25 +614,7 @@
           <w:sz w:val="20"/>
           <w:szCs w:val="20"/>
         </w:rPr>
-        <w:t>The first era of autonomous cars started in the 1920s. There is a lot of development taken place in creating new technology in the later 1960s.  The ALV projects were conducted by the Robotics Institute of Carnegie Mellon University Navlab.  By 1994, the d</w:t>
-      </w:r>
-      <w:r>
-        <w:rPr>
-          <w:rFonts w:ascii="Times New Roman" w:eastAsia="Times New Roman" w:hAnsi="Times New Roman" w:cs="Times New Roman"/>
-          <w:color w:val="000000"/>
-          <w:sz w:val="20"/>
-          <w:szCs w:val="20"/>
-        </w:rPr>
-        <w:t>ouble robot vehicles called Vita-2 and VaMP of Daimler-Benz and Ernst Dickman’s exposed self-driving in free lanes.  In 2004 the DARPA (The Defense Advanced Research Projects Agency) conducted the test, were self-driving cars complete the course, but no on</w:t>
-      </w:r>
-      <w:r>
-        <w:rPr>
-          <w:rFonts w:ascii="Times New Roman" w:eastAsia="Times New Roman" w:hAnsi="Times New Roman" w:cs="Times New Roman"/>
-          <w:color w:val="000000"/>
-          <w:sz w:val="20"/>
-          <w:szCs w:val="20"/>
-        </w:rPr>
-        <w:t xml:space="preserve">e did that.  In 2005 the second challenge was conducted, in that Sebastian Thrun led his team and completed the course.  The efficient self-driving car technology </w:t>
+        <w:t xml:space="preserve">The first era of autonomous cars started in the 1920s. There is a lot of development taken place in creating new technology in the later 1960s.  The ALV projects were conducted by the Robotics Institute of Carnegie Mellon University Navlab.  By 1994, the double robot vehicles called Vita-2 and VaMP of Daimler-Benz and Ernst Dickman’s exposed self-driving in free lanes.  In 2004 the DARPA (The Defense Advanced Research Projects Agency) conducted the test, were self-driving cars complete the course, but no one did that.  In 2005 the second challenge was conducted, in that Sebastian Thrun led his team and completed the course.  The efficient self-driving car technology </w:t>
       </w:r>
       <w:r>
         <w:rPr>
@@ -704,16 +631,7 @@
           <w:sz w:val="20"/>
           <w:szCs w:val="20"/>
         </w:rPr>
-        <w:t xml:space="preserve"> developed by Google in Toyota Prius and it also licensed by the Department of Motor Vehic</w:t>
-      </w:r>
-      <w:r>
-        <w:rPr>
-          <w:rFonts w:ascii="Times New Roman" w:eastAsia="Times New Roman" w:hAnsi="Times New Roman" w:cs="Times New Roman"/>
-          <w:color w:val="000000"/>
-          <w:sz w:val="20"/>
-          <w:szCs w:val="20"/>
-        </w:rPr>
-        <w:t>les in 2012.</w:t>
+        <w:t xml:space="preserve"> developed by Google in Toyota Prius and it also licensed by the Department of Motor Vehicles in 2012.</w:t>
       </w:r>
     </w:p>
     <w:p>
@@ -968,7 +886,7 @@
           <w:sz w:val="20"/>
           <w:szCs w:val="20"/>
         </w:rPr>
-        <w:t xml:space="preserve">The zero automation is a base level automation system it was a soul decision matter Human driving system.  The First level is driver support, some intelligent aspects were included in it, and the driver was semi-engaged.  The Second level of automation </w:t>
+        <w:t xml:space="preserve">The zero automation is a base level automation system it was a soul decision matter Human driving system.  The First level is driver support, some intelligent aspects were included in it, and the driver was semi-engaged.  The Second level of automation is limited automatic cruise control and Automatic </w:t>
       </w:r>
       <w:r>
         <w:rPr>
@@ -978,25 +896,7 @@
           <w:szCs w:val="20"/>
         </w:rPr>
         <w:lastRenderedPageBreak/>
-        <w:t xml:space="preserve">is </w:t>
-      </w:r>
-      <w:r>
-        <w:rPr>
-          <w:rFonts w:ascii="Times New Roman" w:eastAsia="Times New Roman" w:hAnsi="Times New Roman" w:cs="Times New Roman"/>
-          <w:color w:val="000000"/>
-          <w:sz w:val="20"/>
-          <w:szCs w:val="20"/>
-        </w:rPr>
-        <w:t>limited automatic cruise control and Automatic lane-keeping system.  The Third level is conditional automation; Human interface is needed whenever necessary.  The Fourth level is High-level automation, there is no human interface.  The Fifth level is a ful</w:t>
-      </w:r>
-      <w:r>
-        <w:rPr>
-          <w:rFonts w:ascii="Times New Roman" w:eastAsia="Times New Roman" w:hAnsi="Times New Roman" w:cs="Times New Roman"/>
-          <w:color w:val="000000"/>
-          <w:sz w:val="20"/>
-          <w:szCs w:val="20"/>
-        </w:rPr>
-        <w:t>ly autonomous Vehicle that no human and his interface are not needed.</w:t>
+        <w:t>lane-keeping system.  The Third level is conditional automation; Human interface is needed whenever necessary.  The Fourth level is High-level automation, there is no human interface.  The Fifth level is a fully autonomous Vehicle that no human and his interface are not needed.</w:t>
       </w:r>
     </w:p>
     <w:p>
@@ -1099,25 +999,7 @@
           <w:sz w:val="20"/>
           <w:szCs w:val="20"/>
         </w:rPr>
-        <w:t>The High-Definition maps are not like Normal maps or navigation maps.  The HD maps are more important for self-driving cars.  They have a higher level of accuracy</w:t>
-      </w:r>
-      <w:r>
-        <w:rPr>
-          <w:rFonts w:ascii="Times New Roman" w:eastAsia="Times New Roman" w:hAnsi="Times New Roman" w:cs="Times New Roman"/>
-          <w:color w:val="000000"/>
-          <w:sz w:val="20"/>
-          <w:szCs w:val="20"/>
-        </w:rPr>
-        <w:t xml:space="preserve"> of objects, lanes, and locations up to 10cm.  It contains a huge amount of driver assistance information, Three-dimensional representation of road network, layouts intersection, and location of the signboards.  It helps to solve the localization problem, </w:t>
-      </w:r>
-      <w:r>
-        <w:rPr>
-          <w:rFonts w:ascii="Times New Roman" w:eastAsia="Times New Roman" w:hAnsi="Times New Roman" w:cs="Times New Roman"/>
-          <w:color w:val="000000"/>
-          <w:sz w:val="20"/>
-          <w:szCs w:val="20"/>
-        </w:rPr>
-        <w:t>figuring out exactly where the car is around the world.  It also recognizes the shape of objects.  HD maps are a core of self-driving cars.</w:t>
+        <w:t>The High-Definition maps are not like Normal maps or navigation maps.  The HD maps are more important for self-driving cars.  They have a higher level of accuracy of objects, lanes, and locations up to 10cm.  It contains a huge amount of driver assistance information, Three-dimensional representation of road network, layouts intersection, and location of the signboards.  It helps to solve the localization problem, figuring out exactly where the car is around the world.  It also recognizes the shape of objects.  HD maps are a core of self-driving cars.</w:t>
       </w:r>
     </w:p>
     <w:p>
@@ -1264,16 +1146,7 @@
           <w:sz w:val="20"/>
           <w:szCs w:val="20"/>
         </w:rPr>
-        <w:t xml:space="preserve">, the purpose of this section is to build a program that can easily identify </w:t>
-      </w:r>
-      <w:r>
-        <w:rPr>
-          <w:rFonts w:ascii="Times New Roman" w:eastAsia="Times New Roman" w:hAnsi="Times New Roman" w:cs="Times New Roman"/>
-          <w:color w:val="000000"/>
-          <w:sz w:val="20"/>
-          <w:szCs w:val="20"/>
-        </w:rPr>
-        <w:t xml:space="preserve">the lanes separately in a picture or a video frame from the camera.  In that, we have to convert this image into a grayscale that </w:t>
+        <w:t xml:space="preserve">, the purpose of this section is to build a program that can easily identify the lanes separately in a picture or a video frame from the camera.  In that, we have to convert this image into a grayscale that </w:t>
       </w:r>
       <w:r>
         <w:rPr>
@@ -1290,16 +1163,7 @@
           <w:sz w:val="20"/>
           <w:szCs w:val="20"/>
         </w:rPr>
-        <w:t xml:space="preserve"> a single channel much faster than three channels RGB and less computation intense.  Planning with maps makes planner</w:t>
-      </w:r>
-      <w:r>
-        <w:rPr>
-          <w:rFonts w:ascii="Times New Roman" w:eastAsia="Times New Roman" w:hAnsi="Times New Roman" w:cs="Times New Roman"/>
-          <w:color w:val="000000"/>
-          <w:sz w:val="20"/>
-          <w:szCs w:val="20"/>
-        </w:rPr>
-        <w:t xml:space="preserve">s identify possible routing options.  The Maps are also containing information related to the source of data which sensor was used to get the information when the map was last updated. </w:t>
+        <w:t xml:space="preserve"> a single channel much faster than three channels RGB and less computation intense.  Planning with maps makes planners identify possible routing options.  The Maps are also containing information related to the source of data which sensor was used to get the information when the map was last updated. </w:t>
       </w:r>
     </w:p>
     <w:p>
@@ -1359,7 +1223,18 @@
           <w:szCs w:val="32"/>
         </w:rPr>
       </w:pPr>
-      <w:r>
+    </w:p>
+    <w:p>
+      <w:pPr>
+        <w:pBdr>
+          <w:top w:val="nil"/>
+          <w:left w:val="nil"/>
+          <w:bottom w:val="nil"/>
+          <w:right w:val="nil"/>
+          <w:between w:val="nil"/>
+        </w:pBdr>
+        <w:spacing w:after="0" w:line="240" w:lineRule="auto"/>
+        <w:jc w:val="both"/>
         <w:rPr>
           <w:rFonts w:ascii="Times New Roman" w:eastAsia="Times New Roman" w:hAnsi="Times New Roman" w:cs="Times New Roman"/>
           <w:b/>
@@ -1367,6 +1242,115 @@
           <w:sz w:val="32"/>
           <w:szCs w:val="32"/>
         </w:rPr>
+      </w:pPr>
+    </w:p>
+    <w:p>
+      <w:pPr>
+        <w:pBdr>
+          <w:top w:val="nil"/>
+          <w:left w:val="nil"/>
+          <w:bottom w:val="nil"/>
+          <w:right w:val="nil"/>
+          <w:between w:val="nil"/>
+        </w:pBdr>
+        <w:spacing w:after="0" w:line="240" w:lineRule="auto"/>
+        <w:jc w:val="both"/>
+        <w:rPr>
+          <w:rFonts w:ascii="Times New Roman" w:eastAsia="Times New Roman" w:hAnsi="Times New Roman" w:cs="Times New Roman"/>
+          <w:b/>
+          <w:color w:val="000000"/>
+          <w:sz w:val="32"/>
+          <w:szCs w:val="32"/>
+        </w:rPr>
+      </w:pPr>
+    </w:p>
+    <w:p>
+      <w:pPr>
+        <w:pBdr>
+          <w:top w:val="nil"/>
+          <w:left w:val="nil"/>
+          <w:bottom w:val="nil"/>
+          <w:right w:val="nil"/>
+          <w:between w:val="nil"/>
+        </w:pBdr>
+        <w:spacing w:after="0" w:line="240" w:lineRule="auto"/>
+        <w:jc w:val="both"/>
+        <w:rPr>
+          <w:rFonts w:ascii="Times New Roman" w:eastAsia="Times New Roman" w:hAnsi="Times New Roman" w:cs="Times New Roman"/>
+          <w:b/>
+          <w:color w:val="000000"/>
+          <w:sz w:val="32"/>
+          <w:szCs w:val="32"/>
+        </w:rPr>
+      </w:pPr>
+    </w:p>
+    <w:p>
+      <w:pPr>
+        <w:pBdr>
+          <w:top w:val="nil"/>
+          <w:left w:val="nil"/>
+          <w:bottom w:val="nil"/>
+          <w:right w:val="nil"/>
+          <w:between w:val="nil"/>
+        </w:pBdr>
+        <w:spacing w:after="0" w:line="240" w:lineRule="auto"/>
+        <w:jc w:val="both"/>
+        <w:rPr>
+          <w:rFonts w:ascii="Times New Roman" w:eastAsia="Times New Roman" w:hAnsi="Times New Roman" w:cs="Times New Roman"/>
+          <w:b/>
+          <w:color w:val="000000"/>
+          <w:sz w:val="32"/>
+          <w:szCs w:val="32"/>
+        </w:rPr>
+      </w:pPr>
+    </w:p>
+    <w:p>
+      <w:pPr>
+        <w:pBdr>
+          <w:top w:val="nil"/>
+          <w:left w:val="nil"/>
+          <w:bottom w:val="nil"/>
+          <w:right w:val="nil"/>
+          <w:between w:val="nil"/>
+        </w:pBdr>
+        <w:spacing w:after="0" w:line="240" w:lineRule="auto"/>
+        <w:jc w:val="both"/>
+        <w:rPr>
+          <w:rFonts w:ascii="Times New Roman" w:eastAsia="Times New Roman" w:hAnsi="Times New Roman" w:cs="Times New Roman"/>
+          <w:b/>
+          <w:color w:val="000000"/>
+          <w:sz w:val="32"/>
+          <w:szCs w:val="32"/>
+        </w:rPr>
+      </w:pPr>
+    </w:p>
+    <w:p>
+      <w:pPr>
+        <w:pBdr>
+          <w:top w:val="nil"/>
+          <w:left w:val="nil"/>
+          <w:bottom w:val="nil"/>
+          <w:right w:val="nil"/>
+          <w:between w:val="nil"/>
+        </w:pBdr>
+        <w:spacing w:after="0" w:line="240" w:lineRule="auto"/>
+        <w:jc w:val="both"/>
+        <w:rPr>
+          <w:rFonts w:ascii="Times New Roman" w:eastAsia="Times New Roman" w:hAnsi="Times New Roman" w:cs="Times New Roman"/>
+          <w:b/>
+          <w:color w:val="000000"/>
+          <w:sz w:val="32"/>
+          <w:szCs w:val="32"/>
+        </w:rPr>
+      </w:pPr>
+      <w:r>
+        <w:rPr>
+          <w:rFonts w:ascii="Times New Roman" w:eastAsia="Times New Roman" w:hAnsi="Times New Roman" w:cs="Times New Roman"/>
+          <w:b/>
+          <w:color w:val="000000"/>
+          <w:sz w:val="32"/>
+          <w:szCs w:val="32"/>
+        </w:rPr>
         <w:t>Localization</w:t>
       </w:r>
     </w:p>
@@ -1554,16 +1538,7 @@
           <w:sz w:val="20"/>
           <w:szCs w:val="20"/>
         </w:rPr>
-        <w:t xml:space="preserve"> there are 30 GPS </w:t>
-      </w:r>
-      <w:r>
-        <w:rPr>
-          <w:rFonts w:ascii="Times New Roman" w:eastAsia="Times New Roman" w:hAnsi="Times New Roman" w:cs="Times New Roman"/>
-          <w:color w:val="000000"/>
-          <w:sz w:val="20"/>
-          <w:szCs w:val="20"/>
-        </w:rPr>
-        <w:t xml:space="preserve">satellites operating in the outer space each Satellite were located on 20,000 kilometers away from the Earth’s surface.  The control system is specified around the earth for controlling satellites.   The RTK is called a </w:t>
+        <w:t xml:space="preserve"> there are 30 GPS satellites operating in the outer space each Satellite were located on 20,000 kilometers away from the Earth’s surface.  The control system is specified around the earth for controlling satellites.   The RTK is called a </w:t>
       </w:r>
       <w:r>
         <w:rPr>
@@ -1574,36 +1549,16 @@
           <w:sz w:val="20"/>
           <w:szCs w:val="20"/>
         </w:rPr>
-        <w:t>Real-Time Kinemati</w:t>
-      </w:r>
-      <w:r>
-        <w:rPr>
-          <w:rFonts w:ascii="Times New Roman" w:eastAsia="Times New Roman" w:hAnsi="Times New Roman" w:cs="Times New Roman"/>
-          <w:b/>
-          <w:i/>
-          <w:color w:val="000000"/>
-          <w:sz w:val="20"/>
-          <w:szCs w:val="20"/>
-        </w:rPr>
-        <w:t>c</w:t>
-      </w:r>
-      <w:r>
-        <w:rPr>
-          <w:rFonts w:ascii="Times New Roman" w:eastAsia="Times New Roman" w:hAnsi="Times New Roman" w:cs="Times New Roman"/>
-          <w:color w:val="000000"/>
-          <w:sz w:val="20"/>
-          <w:szCs w:val="20"/>
-        </w:rPr>
-        <w:t xml:space="preserve"> positioning system is also a satellite navigation system used to exact position data from a satellite-based system.  But the RTK based system was having issues with tall buildings.  It was also low-frequency updates like 10MHz. The GPS that equipped in t</w:t>
-      </w:r>
-      <w:r>
-        <w:rPr>
-          <w:rFonts w:ascii="Times New Roman" w:eastAsia="Times New Roman" w:hAnsi="Times New Roman" w:cs="Times New Roman"/>
-          <w:color w:val="000000"/>
-          <w:sz w:val="20"/>
-          <w:szCs w:val="20"/>
-        </w:rPr>
-        <w:t xml:space="preserve">he car can update its location in 0.1 seconds. </w:t>
+        <w:t>Real-Time Kinematic</w:t>
+      </w:r>
+      <w:r>
+        <w:rPr>
+          <w:rFonts w:ascii="Times New Roman" w:eastAsia="Times New Roman" w:hAnsi="Times New Roman" w:cs="Times New Roman"/>
+          <w:color w:val="000000"/>
+          <w:sz w:val="20"/>
+          <w:szCs w:val="20"/>
+        </w:rPr>
+        <w:t xml:space="preserve"> positioning system is also a satellite navigation system used to exact position data from a satellite-based system.  But the RTK based system was having issues with tall buildings.  It was also low-frequency updates like 10MHz. The GPS that equipped in the car can update its location in 0.1 seconds. </w:t>
       </w:r>
     </w:p>
     <w:p>
@@ -1869,16 +1824,7 @@
           <w:sz w:val="20"/>
           <w:szCs w:val="20"/>
         </w:rPr>
-        <w:t>That can extend to collect the data and the action or process of detect position, orientation and the velocity (</w:t>
-      </w:r>
-      <w:r>
-        <w:rPr>
-          <w:rFonts w:ascii="Times New Roman" w:eastAsia="Times New Roman" w:hAnsi="Times New Roman" w:cs="Times New Roman"/>
-          <w:color w:val="000000"/>
-          <w:sz w:val="20"/>
-          <w:szCs w:val="20"/>
-        </w:rPr>
-        <w:t xml:space="preserve">direction and speed of movement of vehicles) </w:t>
+        <w:t xml:space="preserve">That can extend to collect the data and the action or process of detect position, orientation and the velocity (direction and speed of movement of vehicles) </w:t>
       </w:r>
     </w:p>
     <w:p>
@@ -2140,16 +2086,17 @@
           <w:sz w:val="20"/>
           <w:szCs w:val="20"/>
         </w:rPr>
-        <w:t xml:space="preserve">We are using a 3-axis accelerometer to define the acceleration of the car at any point of the time and also measure the velocity of the current position.  Gyroscopes are used to measure the relative position of the spin axis and the three external Gimbals </w:t>
-      </w:r>
-      <w:r>
-        <w:rPr>
-          <w:rFonts w:ascii="Times New Roman" w:eastAsia="Times New Roman" w:hAnsi="Times New Roman" w:cs="Times New Roman"/>
-          <w:color w:val="000000"/>
-          <w:sz w:val="20"/>
-          <w:szCs w:val="20"/>
-        </w:rPr>
-        <w:t xml:space="preserve">to measure </w:t>
+        <w:t xml:space="preserve">We are using a 3-axis accelerometer to define the acceleration of the car at any point of the time and </w:t>
+      </w:r>
+      <w:r>
+        <w:rPr>
+          <w:rFonts w:ascii="Times New Roman" w:eastAsia="Times New Roman" w:hAnsi="Times New Roman" w:cs="Times New Roman"/>
+          <w:color w:val="000000"/>
+          <w:sz w:val="20"/>
+          <w:szCs w:val="20"/>
+        </w:rPr>
+        <w:lastRenderedPageBreak/>
+        <w:t xml:space="preserve">also measure the velocity of the current position.  Gyroscopes are used to measure the relative position of the spin axis and the three external Gimbals to measure </w:t>
       </w:r>
       <w:r>
         <w:rPr>
@@ -2237,42 +2184,21 @@
           <w:rFonts w:ascii="Times New Roman" w:eastAsia="Times New Roman" w:hAnsi="Times New Roman" w:cs="Times New Roman"/>
           <w:b/>
           <w:color w:val="000000"/>
+          <w:sz w:val="24"/>
+          <w:szCs w:val="24"/>
+        </w:rPr>
+      </w:pPr>
+      <w:r>
+        <w:rPr>
+          <w:rFonts w:ascii="Times New Roman" w:eastAsia="Times New Roman" w:hAnsi="Times New Roman" w:cs="Times New Roman"/>
+          <w:b/>
+          <w:color w:val="000000"/>
           <w:sz w:val="21"/>
           <w:szCs w:val="21"/>
         </w:rPr>
-      </w:pPr>
-    </w:p>
-    <w:p>
-      <w:pPr>
-        <w:pBdr>
-          <w:top w:val="nil"/>
-          <w:left w:val="nil"/>
-          <w:bottom w:val="nil"/>
-          <w:right w:val="nil"/>
-          <w:between w:val="nil"/>
-        </w:pBdr>
-        <w:spacing w:after="0" w:line="240" w:lineRule="auto"/>
-        <w:jc w:val="both"/>
-        <w:rPr>
-          <w:rFonts w:ascii="Times New Roman" w:eastAsia="Times New Roman" w:hAnsi="Times New Roman" w:cs="Times New Roman"/>
-          <w:b/>
-          <w:color w:val="000000"/>
-          <w:sz w:val="21"/>
-          <w:szCs w:val="21"/>
-        </w:rPr>
-      </w:pPr>
-    </w:p>
-    <w:p>
-      <w:pPr>
-        <w:pBdr>
-          <w:top w:val="nil"/>
-          <w:left w:val="nil"/>
-          <w:bottom w:val="nil"/>
-          <w:right w:val="nil"/>
-          <w:between w:val="nil"/>
-        </w:pBdr>
-        <w:spacing w:after="0" w:line="240" w:lineRule="auto"/>
-        <w:jc w:val="both"/>
+        <w:t>C)</w:t>
+      </w:r>
+      <w:r>
         <w:rPr>
           <w:rFonts w:ascii="Times New Roman" w:eastAsia="Times New Roman" w:hAnsi="Times New Roman" w:cs="Times New Roman"/>
           <w:b/>
@@ -2280,17 +2206,27 @@
           <w:sz w:val="24"/>
           <w:szCs w:val="24"/>
         </w:rPr>
-      </w:pPr>
-      <w:r>
-        <w:rPr>
-          <w:rFonts w:ascii="Times New Roman" w:eastAsia="Times New Roman" w:hAnsi="Times New Roman" w:cs="Times New Roman"/>
-          <w:b/>
-          <w:color w:val="000000"/>
-          <w:sz w:val="21"/>
-          <w:szCs w:val="21"/>
-        </w:rPr>
-        <w:t>C)</w:t>
-      </w:r>
+        <w:t xml:space="preserve"> LIDAR Localization</w:t>
+      </w:r>
+    </w:p>
+    <w:p>
+      <w:pPr>
+        <w:pBdr>
+          <w:top w:val="nil"/>
+          <w:left w:val="nil"/>
+          <w:bottom w:val="nil"/>
+          <w:right w:val="nil"/>
+          <w:between w:val="nil"/>
+        </w:pBdr>
+        <w:spacing w:after="0" w:line="240" w:lineRule="auto"/>
+        <w:jc w:val="both"/>
+        <w:rPr>
+          <w:rFonts w:ascii="Times New Roman" w:eastAsia="Times New Roman" w:hAnsi="Times New Roman" w:cs="Times New Roman"/>
+          <w:color w:val="000000"/>
+          <w:sz w:val="20"/>
+          <w:szCs w:val="20"/>
+        </w:rPr>
+      </w:pPr>
       <w:r>
         <w:rPr>
           <w:rFonts w:ascii="Times New Roman" w:eastAsia="Times New Roman" w:hAnsi="Times New Roman" w:cs="Times New Roman"/>
@@ -2299,36 +2235,6 @@
           <w:sz w:val="24"/>
           <w:szCs w:val="24"/>
         </w:rPr>
-        <w:t xml:space="preserve"> LIDAR Localization</w:t>
-      </w:r>
-    </w:p>
-    <w:p>
-      <w:pPr>
-        <w:pBdr>
-          <w:top w:val="nil"/>
-          <w:left w:val="nil"/>
-          <w:bottom w:val="nil"/>
-          <w:right w:val="nil"/>
-          <w:between w:val="nil"/>
-        </w:pBdr>
-        <w:spacing w:after="0" w:line="240" w:lineRule="auto"/>
-        <w:jc w:val="both"/>
-        <w:rPr>
-          <w:rFonts w:ascii="Times New Roman" w:eastAsia="Times New Roman" w:hAnsi="Times New Roman" w:cs="Times New Roman"/>
-          <w:color w:val="000000"/>
-          <w:sz w:val="20"/>
-          <w:szCs w:val="20"/>
-        </w:rPr>
-      </w:pPr>
-      <w:r>
-        <w:rPr>
-          <w:rFonts w:ascii="Times New Roman" w:eastAsia="Times New Roman" w:hAnsi="Times New Roman" w:cs="Times New Roman"/>
-          <w:b/>
-          <w:color w:val="000000"/>
-          <w:sz w:val="24"/>
-          <w:szCs w:val="24"/>
-        </w:rPr>
-        <w:lastRenderedPageBreak/>
         <w:tab/>
       </w:r>
       <w:r>
@@ -2570,16 +2476,7 @@
           <w:sz w:val="20"/>
           <w:szCs w:val="20"/>
         </w:rPr>
-        <w:t xml:space="preserve"> (ICP) is the first approach, filter algorithms are anothe</w:t>
-      </w:r>
-      <w:r>
-        <w:rPr>
-          <w:rFonts w:ascii="Times New Roman" w:eastAsia="Times New Roman" w:hAnsi="Times New Roman" w:cs="Times New Roman"/>
-          <w:color w:val="000000"/>
-          <w:sz w:val="20"/>
-          <w:szCs w:val="20"/>
-        </w:rPr>
-        <w:t xml:space="preserve">r approach of Lidar localization. </w:t>
+        <w:t xml:space="preserve"> (ICP) is the first approach, filter algorithms are another approach of Lidar localization. </w:t>
       </w:r>
     </w:p>
     <w:p>
@@ -2889,16 +2786,7 @@
           <w:sz w:val="20"/>
           <w:szCs w:val="20"/>
         </w:rPr>
-        <w:t xml:space="preserve"> in an exact number of times in solution-maps.  This algorithm was proposed, when there are numerous autonom</w:t>
-      </w:r>
-      <w:r>
-        <w:rPr>
-          <w:rFonts w:ascii="Times New Roman" w:eastAsia="Times New Roman" w:hAnsi="Times New Roman" w:cs="Times New Roman"/>
-          <w:color w:val="000000"/>
-          <w:sz w:val="20"/>
-          <w:szCs w:val="20"/>
-        </w:rPr>
-        <w:t>ous cars that were detected in terrible weather conditions and where the localization evaluated errors of around 15 cm.</w:t>
+        <w:t xml:space="preserve"> in an exact number of times in solution-maps.  This algorithm was proposed, when there are numerous autonomous cars that were detected in terrible weather conditions and where the localization evaluated errors of around 15 cm.</w:t>
       </w:r>
     </w:p>
     <w:p>
@@ -3031,25 +2919,6 @@
           <w:szCs w:val="20"/>
         </w:rPr>
       </w:pPr>
-    </w:p>
-    <w:p>
-      <w:pPr>
-        <w:pBdr>
-          <w:top w:val="nil"/>
-          <w:left w:val="nil"/>
-          <w:bottom w:val="nil"/>
-          <w:right w:val="nil"/>
-          <w:between w:val="nil"/>
-        </w:pBdr>
-        <w:spacing w:after="0" w:line="240" w:lineRule="auto"/>
-        <w:jc w:val="both"/>
-        <w:rPr>
-          <w:rFonts w:ascii="Times New Roman" w:eastAsia="Times New Roman" w:hAnsi="Times New Roman" w:cs="Times New Roman"/>
-          <w:color w:val="000000"/>
-          <w:sz w:val="20"/>
-          <w:szCs w:val="20"/>
-        </w:rPr>
-      </w:pPr>
       <w:r>
         <w:rPr>
           <w:rFonts w:ascii="Times New Roman" w:eastAsia="Times New Roman" w:hAnsi="Times New Roman" w:cs="Times New Roman"/>
@@ -3123,16 +2992,7 @@
           <w:sz w:val="20"/>
           <w:szCs w:val="20"/>
         </w:rPr>
-        <w:t xml:space="preserve">his we use a series of </w:t>
-      </w:r>
-      <w:r>
-        <w:rPr>
-          <w:rFonts w:ascii="Times New Roman" w:eastAsia="Times New Roman" w:hAnsi="Times New Roman" w:cs="Times New Roman"/>
-          <w:color w:val="000000"/>
-          <w:sz w:val="20"/>
-          <w:szCs w:val="20"/>
-        </w:rPr>
-        <w:t xml:space="preserve">analysis attending </w:t>
+        <w:t xml:space="preserve">his we use a series of analysis attending </w:t>
       </w:r>
       <w:r>
         <w:rPr>
@@ -3283,16 +3143,7 @@
           <w:sz w:val="20"/>
           <w:szCs w:val="20"/>
         </w:rPr>
-        <w:t xml:space="preserve"> its framework and the model of how the </w:t>
-      </w:r>
-      <w:r>
-        <w:rPr>
-          <w:rFonts w:ascii="Times New Roman" w:eastAsia="Times New Roman" w:hAnsi="Times New Roman" w:cs="Times New Roman"/>
-          <w:color w:val="000000"/>
-          <w:sz w:val="20"/>
-          <w:szCs w:val="20"/>
-        </w:rPr>
-        <w:t xml:space="preserve">car displaces, as measured by the travel distance of the car. </w:t>
+        <w:t xml:space="preserve"> its framework and the model of how the car displaces, as measured by the travel distance of the car. </w:t>
       </w:r>
     </w:p>
     <w:p>
@@ -3638,16 +3489,7 @@
           <w:sz w:val="20"/>
           <w:szCs w:val="20"/>
         </w:rPr>
-        <w:t>Perception is a tough task in controls of self-driving cars.  The pe</w:t>
-      </w:r>
-      <w:r>
-        <w:rPr>
-          <w:rFonts w:ascii="Times New Roman" w:eastAsia="Times New Roman" w:hAnsi="Times New Roman" w:cs="Times New Roman"/>
-          <w:color w:val="000000"/>
-          <w:sz w:val="20"/>
-          <w:szCs w:val="20"/>
-        </w:rPr>
-        <w:t>rception module has been upgraded completely to handle the comprehensive and fusion of sensors.</w:t>
+        <w:t>Perception is a tough task in controls of self-driving cars.  The perception module has been upgraded completely to handle the comprehensive and fusion of sensors.</w:t>
       </w:r>
     </w:p>
     <w:p>
@@ -3693,17 +3535,9 @@
           <w:sz w:val="20"/>
           <w:szCs w:val="20"/>
         </w:rPr>
-        <w:t xml:space="preserve"> Multiple Cameras, Radars, and Lidar to recognize obstacles and fuse to their individual tracks to obtai</w:t>
-      </w:r>
-      <w:r>
-        <w:rPr>
-          <w:rFonts w:ascii="Times New Roman" w:eastAsia="Times New Roman" w:hAnsi="Times New Roman" w:cs="Times New Roman"/>
-          <w:color w:val="000000"/>
-          <w:sz w:val="20"/>
-          <w:szCs w:val="20"/>
-        </w:rPr>
-        <w:t xml:space="preserve">n in the final </w:t>
-      </w:r>
+        <w:t xml:space="preserve"> Multiple Cameras, Radars, and Lidar to recognize obstacles and fuse to their individual tracks to obtain in the final </w:t>
+      </w:r>
+      <w:proofErr w:type="spellStart"/>
       <w:r>
         <w:rPr>
           <w:rFonts w:ascii="Times New Roman" w:eastAsia="Times New Roman" w:hAnsi="Times New Roman" w:cs="Times New Roman"/>
@@ -3712,23 +3546,15 @@
         </w:rPr>
         <w:t>tracklist</w:t>
       </w:r>
-      <w:r>
-        <w:rPr>
-          <w:rFonts w:ascii="Times New Roman" w:eastAsia="Times New Roman" w:hAnsi="Times New Roman" w:cs="Times New Roman"/>
-          <w:color w:val="000000"/>
-          <w:sz w:val="20"/>
-          <w:szCs w:val="20"/>
-        </w:rPr>
-        <w:t xml:space="preserve"> from the controller.  The obstacle, sub-module detects, classifies and tracks obstacles.  The sub-modules are also predicted obstacle motion and position information.  For lane-keeping, we had lane instances by post-processing lane parsing pixels and calc</w:t>
-      </w:r>
-      <w:r>
-        <w:rPr>
-          <w:rFonts w:ascii="Times New Roman" w:eastAsia="Times New Roman" w:hAnsi="Times New Roman" w:cs="Times New Roman"/>
-          <w:color w:val="000000"/>
-          <w:sz w:val="20"/>
-          <w:szCs w:val="20"/>
-        </w:rPr>
-        <w:t>ulate the lane relative location to the vehicle.</w:t>
+      <w:proofErr w:type="spellEnd"/>
+      <w:r>
+        <w:rPr>
+          <w:rFonts w:ascii="Times New Roman" w:eastAsia="Times New Roman" w:hAnsi="Times New Roman" w:cs="Times New Roman"/>
+          <w:color w:val="000000"/>
+          <w:sz w:val="20"/>
+          <w:szCs w:val="20"/>
+        </w:rPr>
+        <w:t xml:space="preserve"> from the controller.  The obstacle, sub-module detects, classifies and tracks obstacles.  The sub-modules are also predicted obstacle motion and position information.  For lane-keeping, we had lane instances by post-processing lane parsing pixels and calculate the lane relative location to the vehicle.</w:t>
       </w:r>
     </w:p>
     <w:p>
@@ -3814,16 +3640,7 @@
           <w:sz w:val="20"/>
           <w:szCs w:val="20"/>
         </w:rPr>
-        <w:t xml:space="preserve"> is the means of the tracks that the objects from the </w:t>
-      </w:r>
-      <w:r>
-        <w:rPr>
-          <w:rFonts w:ascii="Times New Roman" w:eastAsia="Times New Roman" w:hAnsi="Times New Roman" w:cs="Times New Roman"/>
-          <w:color w:val="000000"/>
-          <w:sz w:val="20"/>
-          <w:szCs w:val="20"/>
-        </w:rPr>
-        <w:t xml:space="preserve">car like and their velocity, distance, and some other aspects.  The </w:t>
+        <w:t xml:space="preserve"> is the means of the tracks that the objects from the car like and their velocity, distance, and some other aspects.  The </w:t>
       </w:r>
       <w:r>
         <w:rPr>
@@ -4152,16 +3969,7 @@
           <w:sz w:val="20"/>
           <w:szCs w:val="20"/>
         </w:rPr>
-        <w:t xml:space="preserve">Color Images are </w:t>
-      </w:r>
-      <w:r>
-        <w:rPr>
-          <w:rFonts w:ascii="Times New Roman" w:eastAsia="Times New Roman" w:hAnsi="Times New Roman" w:cs="Times New Roman"/>
-          <w:color w:val="000000"/>
-          <w:sz w:val="20"/>
-          <w:szCs w:val="20"/>
-        </w:rPr>
-        <w:t>more complex. Color images are constructed as Three-Dimensional cubes of values each cube is a Height, Width and the Depth of the value.</w:t>
+        <w:t>Color Images are more complex. Color images are constructed as Three-Dimensional cubes of values each cube is a Height, Width and the Depth of the value.</w:t>
       </w:r>
     </w:p>
     <w:p>
@@ -4448,16 +4256,7 @@
           <w:sz w:val="20"/>
           <w:szCs w:val="20"/>
         </w:rPr>
-        <w:t xml:space="preserve"> data to learn and they endure to gain till they get to the equate of determination and they strive to reduc</w:t>
-      </w:r>
-      <w:r>
-        <w:rPr>
-          <w:rFonts w:ascii="Times New Roman" w:eastAsia="Times New Roman" w:hAnsi="Times New Roman" w:cs="Times New Roman"/>
-          <w:color w:val="000000"/>
-          <w:sz w:val="20"/>
-          <w:szCs w:val="20"/>
-        </w:rPr>
-        <w:t xml:space="preserve">e the </w:t>
+        <w:t xml:space="preserve"> data to learn and they endure to gain till they get to the equate of determination and they strive to reduce the </w:t>
       </w:r>
       <w:r>
         <w:rPr>
@@ -4540,16 +4339,7 @@
           <w:sz w:val="20"/>
           <w:szCs w:val="20"/>
         </w:rPr>
-        <w:t xml:space="preserve"> are another lay of algorithms that land between supervised and unsupervised. There is an object</w:t>
-      </w:r>
-      <w:r>
-        <w:rPr>
-          <w:rFonts w:ascii="Times New Roman" w:eastAsia="Times New Roman" w:hAnsi="Times New Roman" w:cs="Times New Roman"/>
-          <w:color w:val="000000"/>
-          <w:sz w:val="20"/>
-          <w:szCs w:val="20"/>
-        </w:rPr>
-        <w:t xml:space="preserve">ive label in supervised learning; there are no defined labels in unsupervised learning, the </w:t>
+        <w:t xml:space="preserve"> are another lay of algorithms that land between supervised and unsupervised. There is an objective label in supervised learning; there are no defined labels in unsupervised learning, the </w:t>
       </w:r>
       <w:r>
         <w:rPr>
@@ -4745,16 +4535,7 @@
           <w:sz w:val="20"/>
           <w:szCs w:val="20"/>
         </w:rPr>
-        <w:t xml:space="preserve"> out the relationship between two or more reliant variables to collate the effec</w:t>
-      </w:r>
-      <w:r>
-        <w:rPr>
-          <w:rFonts w:ascii="Times New Roman" w:eastAsia="Times New Roman" w:hAnsi="Times New Roman" w:cs="Times New Roman"/>
-          <w:color w:val="000000"/>
-          <w:sz w:val="20"/>
-          <w:szCs w:val="20"/>
-        </w:rPr>
-        <w:t xml:space="preserve">ts of independent variables on specific scales and it </w:t>
+        <w:t xml:space="preserve"> out the relationship between two or more reliant variables to collate the effects of independent variables on specific scales and it </w:t>
       </w:r>
       <w:r>
         <w:rPr>
@@ -4900,16 +4681,7 @@
           <w:sz w:val="20"/>
           <w:szCs w:val="20"/>
         </w:rPr>
-        <w:t>eural</w:t>
-      </w:r>
-      <w:r>
-        <w:rPr>
-          <w:rFonts w:ascii="Times New Roman" w:eastAsia="Times New Roman" w:hAnsi="Times New Roman" w:cs="Times New Roman"/>
-          <w:color w:val="000000"/>
-          <w:sz w:val="20"/>
-          <w:szCs w:val="20"/>
-        </w:rPr>
-        <w:t xml:space="preserve"> </w:t>
+        <w:t xml:space="preserve">eural </w:t>
       </w:r>
       <w:r>
         <w:rPr>
@@ -5330,6 +5102,106 @@
           <w:rFonts w:ascii="Times New Roman" w:eastAsia="Times New Roman" w:hAnsi="Times New Roman" w:cs="Times New Roman"/>
           <w:b/>
           <w:color w:val="000000"/>
+          <w:sz w:val="21"/>
+          <w:szCs w:val="21"/>
+        </w:rPr>
+      </w:pPr>
+    </w:p>
+    <w:p>
+      <w:pPr>
+        <w:pBdr>
+          <w:top w:val="nil"/>
+          <w:left w:val="nil"/>
+          <w:bottom w:val="nil"/>
+          <w:right w:val="nil"/>
+          <w:between w:val="nil"/>
+        </w:pBdr>
+        <w:spacing w:after="0" w:line="240" w:lineRule="auto"/>
+        <w:jc w:val="both"/>
+        <w:rPr>
+          <w:rFonts w:ascii="Times New Roman" w:eastAsia="Times New Roman" w:hAnsi="Times New Roman" w:cs="Times New Roman"/>
+          <w:b/>
+          <w:color w:val="000000"/>
+          <w:sz w:val="21"/>
+          <w:szCs w:val="21"/>
+        </w:rPr>
+      </w:pPr>
+    </w:p>
+    <w:p>
+      <w:pPr>
+        <w:pBdr>
+          <w:top w:val="nil"/>
+          <w:left w:val="nil"/>
+          <w:bottom w:val="nil"/>
+          <w:right w:val="nil"/>
+          <w:between w:val="nil"/>
+        </w:pBdr>
+        <w:spacing w:after="0" w:line="240" w:lineRule="auto"/>
+        <w:jc w:val="both"/>
+        <w:rPr>
+          <w:rFonts w:ascii="Times New Roman" w:eastAsia="Times New Roman" w:hAnsi="Times New Roman" w:cs="Times New Roman"/>
+          <w:b/>
+          <w:color w:val="000000"/>
+          <w:sz w:val="21"/>
+          <w:szCs w:val="21"/>
+        </w:rPr>
+      </w:pPr>
+    </w:p>
+    <w:p>
+      <w:pPr>
+        <w:pBdr>
+          <w:top w:val="nil"/>
+          <w:left w:val="nil"/>
+          <w:bottom w:val="nil"/>
+          <w:right w:val="nil"/>
+          <w:between w:val="nil"/>
+        </w:pBdr>
+        <w:spacing w:after="0" w:line="240" w:lineRule="auto"/>
+        <w:jc w:val="both"/>
+        <w:rPr>
+          <w:rFonts w:ascii="Times New Roman" w:eastAsia="Times New Roman" w:hAnsi="Times New Roman" w:cs="Times New Roman"/>
+          <w:b/>
+          <w:color w:val="000000"/>
+          <w:sz w:val="21"/>
+          <w:szCs w:val="21"/>
+        </w:rPr>
+      </w:pPr>
+    </w:p>
+    <w:p>
+      <w:pPr>
+        <w:pBdr>
+          <w:top w:val="nil"/>
+          <w:left w:val="nil"/>
+          <w:bottom w:val="nil"/>
+          <w:right w:val="nil"/>
+          <w:between w:val="nil"/>
+        </w:pBdr>
+        <w:spacing w:after="0" w:line="240" w:lineRule="auto"/>
+        <w:jc w:val="both"/>
+        <w:rPr>
+          <w:rFonts w:ascii="Times New Roman" w:eastAsia="Times New Roman" w:hAnsi="Times New Roman" w:cs="Times New Roman"/>
+          <w:b/>
+          <w:color w:val="000000"/>
+          <w:sz w:val="21"/>
+          <w:szCs w:val="21"/>
+        </w:rPr>
+      </w:pPr>
+    </w:p>
+    <w:p>
+      <w:pPr>
+        <w:pBdr>
+          <w:top w:val="nil"/>
+          <w:left w:val="nil"/>
+          <w:bottom w:val="nil"/>
+          <w:right w:val="nil"/>
+          <w:between w:val="nil"/>
+        </w:pBdr>
+        <w:spacing w:after="0" w:line="240" w:lineRule="auto"/>
+        <w:jc w:val="both"/>
+        <w:rPr>
+          <w:rFonts w:ascii="Times New Roman" w:eastAsia="Times New Roman" w:hAnsi="Times New Roman" w:cs="Times New Roman"/>
+          <w:b/>
+          <w:color w:val="000000"/>
           <w:sz w:val="24"/>
           <w:szCs w:val="24"/>
         </w:rPr>
@@ -5342,6 +5214,7 @@
           <w:sz w:val="21"/>
           <w:szCs w:val="21"/>
         </w:rPr>
+        <w:lastRenderedPageBreak/>
         <w:t>B)</w:t>
       </w:r>
       <w:r>
@@ -5458,17 +5331,7 @@
           <w:sz w:val="24"/>
           <w:szCs w:val="24"/>
         </w:rPr>
-        <w:t>Region-Based Convolutional      N</w:t>
-      </w:r>
-      <w:r>
-        <w:rPr>
-          <w:rFonts w:ascii="Times New Roman" w:eastAsia="Times New Roman" w:hAnsi="Times New Roman" w:cs="Times New Roman"/>
-          <w:b/>
-          <w:color w:val="000000"/>
-          <w:sz w:val="24"/>
-          <w:szCs w:val="24"/>
-        </w:rPr>
-        <w:t>etwork</w:t>
+        <w:t>Region-Based Convolutional      Network</w:t>
       </w:r>
     </w:p>
     <w:p>
@@ -5961,8 +5824,27 @@
           <w:sz w:val="21"/>
           <w:szCs w:val="21"/>
         </w:rPr>
-        <w:t>3. Object de</w:t>
-      </w:r>
+        <w:t>3. Object detection is slow</w:t>
+      </w:r>
+    </w:p>
+    <w:p>
+      <w:pPr>
+        <w:pBdr>
+          <w:top w:val="nil"/>
+          <w:left w:val="nil"/>
+          <w:bottom w:val="nil"/>
+          <w:right w:val="nil"/>
+          <w:between w:val="nil"/>
+        </w:pBdr>
+        <w:spacing w:after="0" w:line="240" w:lineRule="auto"/>
+        <w:jc w:val="both"/>
+        <w:rPr>
+          <w:rFonts w:ascii="Times New Roman" w:eastAsia="Times New Roman" w:hAnsi="Times New Roman" w:cs="Times New Roman"/>
+          <w:color w:val="000000"/>
+          <w:sz w:val="20"/>
+          <w:szCs w:val="20"/>
+        </w:rPr>
+      </w:pPr>
       <w:r>
         <w:rPr>
           <w:rFonts w:ascii="Times New Roman" w:eastAsia="Times New Roman" w:hAnsi="Times New Roman" w:cs="Times New Roman"/>
@@ -5971,25 +5853,55 @@
           <w:sz w:val="21"/>
           <w:szCs w:val="21"/>
         </w:rPr>
-        <w:t>tection is slow</w:t>
-      </w:r>
-    </w:p>
-    <w:p>
-      <w:pPr>
-        <w:pBdr>
-          <w:top w:val="nil"/>
-          <w:left w:val="nil"/>
-          <w:bottom w:val="nil"/>
-          <w:right w:val="nil"/>
-          <w:between w:val="nil"/>
-        </w:pBdr>
-        <w:spacing w:after="0" w:line="240" w:lineRule="auto"/>
-        <w:jc w:val="both"/>
-        <w:rPr>
-          <w:rFonts w:ascii="Times New Roman" w:eastAsia="Times New Roman" w:hAnsi="Times New Roman" w:cs="Times New Roman"/>
-          <w:color w:val="000000"/>
-          <w:sz w:val="20"/>
-          <w:szCs w:val="20"/>
+        <w:tab/>
+      </w:r>
+      <w:r>
+        <w:rPr>
+          <w:rFonts w:ascii="Times New Roman" w:eastAsia="Times New Roman" w:hAnsi="Times New Roman" w:cs="Times New Roman"/>
+          <w:color w:val="000000"/>
+          <w:sz w:val="20"/>
+          <w:szCs w:val="20"/>
+        </w:rPr>
+        <w:t>At last, test-pace that apparencies are derived from each object proposal in each test input, Detection with OxfordNet takes 47s / input on a Graphical Processing Unit.</w:t>
+      </w:r>
+    </w:p>
+    <w:p>
+      <w:pPr>
+        <w:pBdr>
+          <w:top w:val="nil"/>
+          <w:left w:val="nil"/>
+          <w:bottom w:val="nil"/>
+          <w:right w:val="nil"/>
+          <w:between w:val="nil"/>
+        </w:pBdr>
+        <w:spacing w:after="0" w:line="240" w:lineRule="auto"/>
+        <w:ind w:left="90" w:firstLine="90"/>
+        <w:jc w:val="both"/>
+        <w:rPr>
+          <w:rFonts w:ascii="Times New Roman" w:eastAsia="Times New Roman" w:hAnsi="Times New Roman" w:cs="Times New Roman"/>
+          <w:color w:val="000000"/>
+          <w:sz w:val="20"/>
+          <w:szCs w:val="20"/>
+        </w:rPr>
+      </w:pPr>
+    </w:p>
+    <w:p>
+      <w:pPr>
+        <w:pBdr>
+          <w:top w:val="nil"/>
+          <w:left w:val="nil"/>
+          <w:bottom w:val="nil"/>
+          <w:right w:val="nil"/>
+          <w:between w:val="nil"/>
+        </w:pBdr>
+        <w:spacing w:after="0" w:line="240" w:lineRule="auto"/>
+        <w:jc w:val="both"/>
+        <w:rPr>
+          <w:rFonts w:ascii="Times New Roman" w:eastAsia="Times New Roman" w:hAnsi="Times New Roman" w:cs="Times New Roman"/>
+          <w:b/>
+          <w:color w:val="000000"/>
+          <w:sz w:val="24"/>
+          <w:szCs w:val="24"/>
         </w:rPr>
       </w:pPr>
       <w:r>
@@ -6000,49 +5912,9 @@
           <w:sz w:val="21"/>
           <w:szCs w:val="21"/>
         </w:rPr>
-        <w:tab/>
-      </w:r>
-      <w:r>
-        <w:rPr>
-          <w:rFonts w:ascii="Times New Roman" w:eastAsia="Times New Roman" w:hAnsi="Times New Roman" w:cs="Times New Roman"/>
-          <w:color w:val="000000"/>
-          <w:sz w:val="20"/>
-          <w:szCs w:val="20"/>
-        </w:rPr>
-        <w:t>At last, test-pace that apparencies are derived from each object proposal in each test input, Detection with OxfordNet takes 47s / input on a Graphical Processing Unit.</w:t>
-      </w:r>
-    </w:p>
-    <w:p>
-      <w:pPr>
-        <w:pBdr>
-          <w:top w:val="nil"/>
-          <w:left w:val="nil"/>
-          <w:bottom w:val="nil"/>
-          <w:right w:val="nil"/>
-          <w:between w:val="nil"/>
-        </w:pBdr>
-        <w:spacing w:after="0" w:line="240" w:lineRule="auto"/>
-        <w:ind w:left="90" w:firstLine="90"/>
-        <w:jc w:val="both"/>
-        <w:rPr>
-          <w:rFonts w:ascii="Times New Roman" w:eastAsia="Times New Roman" w:hAnsi="Times New Roman" w:cs="Times New Roman"/>
-          <w:color w:val="000000"/>
-          <w:sz w:val="20"/>
-          <w:szCs w:val="20"/>
-        </w:rPr>
-      </w:pPr>
-    </w:p>
-    <w:p>
-      <w:pPr>
-        <w:pBdr>
-          <w:top w:val="nil"/>
-          <w:left w:val="nil"/>
-          <w:bottom w:val="nil"/>
-          <w:right w:val="nil"/>
-          <w:between w:val="nil"/>
-        </w:pBdr>
-        <w:spacing w:after="0" w:line="240" w:lineRule="auto"/>
-        <w:jc w:val="both"/>
+        <w:t>D)</w:t>
+      </w:r>
+      <w:r>
         <w:rPr>
           <w:rFonts w:ascii="Times New Roman" w:eastAsia="Times New Roman" w:hAnsi="Times New Roman" w:cs="Times New Roman"/>
           <w:b/>
@@ -6050,8 +5922,130 @@
           <w:sz w:val="24"/>
           <w:szCs w:val="24"/>
         </w:rPr>
-      </w:pPr>
-      <w:r>
+        <w:t xml:space="preserve"> Tracking      </w:t>
+      </w:r>
+    </w:p>
+    <w:p>
+      <w:pPr>
+        <w:pBdr>
+          <w:top w:val="nil"/>
+          <w:left w:val="nil"/>
+          <w:bottom w:val="nil"/>
+          <w:right w:val="nil"/>
+          <w:between w:val="nil"/>
+        </w:pBdr>
+        <w:spacing w:after="0" w:line="240" w:lineRule="auto"/>
+        <w:jc w:val="both"/>
+        <w:rPr>
+          <w:rFonts w:ascii="Times New Roman" w:eastAsia="Times New Roman" w:hAnsi="Times New Roman" w:cs="Times New Roman"/>
+          <w:b/>
+          <w:color w:val="000000"/>
+          <w:sz w:val="24"/>
+          <w:szCs w:val="24"/>
+        </w:rPr>
+      </w:pPr>
+      <w:r>
+        <w:rPr>
+          <w:rFonts w:ascii="Times New Roman" w:eastAsia="Times New Roman" w:hAnsi="Times New Roman" w:cs="Times New Roman"/>
+          <w:color w:val="000000"/>
+          <w:sz w:val="20"/>
+          <w:szCs w:val="20"/>
+        </w:rPr>
+        <w:tab/>
+        <w:t>After detecting the object, it is continuously tracked. Detection of every object, frame</w:t>
+      </w:r>
+      <w:r>
+        <w:rPr>
+          <w:rFonts w:ascii="Times New Roman" w:eastAsia="Times New Roman" w:hAnsi="Times New Roman" w:cs="Times New Roman"/>
+          <w:sz w:val="20"/>
+          <w:szCs w:val="20"/>
+        </w:rPr>
+        <w:t xml:space="preserve">, </w:t>
+      </w:r>
+      <w:r>
+        <w:rPr>
+          <w:rFonts w:ascii="Times New Roman" w:eastAsia="Times New Roman" w:hAnsi="Times New Roman" w:cs="Times New Roman"/>
+          <w:color w:val="000000"/>
+          <w:sz w:val="20"/>
+          <w:szCs w:val="20"/>
+        </w:rPr>
+        <w:t xml:space="preserve">and identification of each of the </w:t>
+      </w:r>
+      <w:r>
+        <w:rPr>
+          <w:rFonts w:ascii="Times New Roman" w:eastAsia="Times New Roman" w:hAnsi="Times New Roman" w:cs="Times New Roman"/>
+          <w:sz w:val="20"/>
+          <w:szCs w:val="20"/>
+        </w:rPr>
+        <w:t>objects</w:t>
+      </w:r>
+      <w:r>
+        <w:rPr>
+          <w:rFonts w:ascii="Times New Roman" w:eastAsia="Times New Roman" w:hAnsi="Times New Roman" w:cs="Times New Roman"/>
+          <w:color w:val="000000"/>
+          <w:sz w:val="20"/>
+          <w:szCs w:val="20"/>
+        </w:rPr>
+        <w:t xml:space="preserve"> is done with the </w:t>
+      </w:r>
+      <w:r>
+        <w:rPr>
+          <w:rFonts w:ascii="Times New Roman" w:eastAsia="Times New Roman" w:hAnsi="Times New Roman" w:cs="Times New Roman"/>
+          <w:b/>
+          <w:i/>
+          <w:color w:val="000000"/>
+          <w:sz w:val="20"/>
+          <w:szCs w:val="20"/>
+        </w:rPr>
+        <w:t>Boundary Box</w:t>
+      </w:r>
+      <w:r>
+        <w:rPr>
+          <w:rFonts w:ascii="Times New Roman" w:eastAsia="Times New Roman" w:hAnsi="Times New Roman" w:cs="Times New Roman"/>
+          <w:color w:val="000000"/>
+        </w:rPr>
+        <w:t xml:space="preserve">.  </w:t>
+      </w:r>
+      <w:r>
+        <w:rPr>
+          <w:rFonts w:ascii="Times New Roman" w:eastAsia="Times New Roman" w:hAnsi="Times New Roman" w:cs="Times New Roman"/>
+          <w:color w:val="000000"/>
+          <w:sz w:val="20"/>
+          <w:szCs w:val="20"/>
+        </w:rPr>
+        <w:t>If the identity gets the conformation it will match all the objects detected in the previous frame.  That object detects in the frame by finding objects with a higher similarity.</w:t>
+      </w:r>
+    </w:p>
+    <w:p>
+      <w:pPr>
+        <w:pBdr>
+          <w:top w:val="nil"/>
+          <w:left w:val="nil"/>
+          <w:bottom w:val="nil"/>
+          <w:right w:val="nil"/>
+          <w:between w:val="nil"/>
+        </w:pBdr>
+        <w:spacing w:after="0" w:line="240" w:lineRule="auto"/>
+        <w:jc w:val="both"/>
+        <w:rPr>
+          <w:rFonts w:ascii="Times New Roman" w:eastAsia="Times New Roman" w:hAnsi="Times New Roman" w:cs="Times New Roman"/>
+          <w:color w:val="000000"/>
+          <w:sz w:val="20"/>
+          <w:szCs w:val="20"/>
+        </w:rPr>
+      </w:pPr>
+    </w:p>
+    <w:p>
+      <w:pPr>
+        <w:pBdr>
+          <w:top w:val="nil"/>
+          <w:left w:val="nil"/>
+          <w:bottom w:val="nil"/>
+          <w:right w:val="nil"/>
+          <w:between w:val="nil"/>
+        </w:pBdr>
+        <w:spacing w:after="0" w:line="240" w:lineRule="auto"/>
+        <w:jc w:val="both"/>
         <w:rPr>
           <w:rFonts w:ascii="Times New Roman" w:eastAsia="Times New Roman" w:hAnsi="Times New Roman" w:cs="Times New Roman"/>
           <w:b/>
@@ -6059,9 +6053,19 @@
           <w:sz w:val="21"/>
           <w:szCs w:val="21"/>
         </w:rPr>
-        <w:t>D)</w:t>
-      </w:r>
-      <w:r>
+      </w:pPr>
+    </w:p>
+    <w:p>
+      <w:pPr>
+        <w:pBdr>
+          <w:top w:val="nil"/>
+          <w:left w:val="nil"/>
+          <w:bottom w:val="nil"/>
+          <w:right w:val="nil"/>
+          <w:between w:val="nil"/>
+        </w:pBdr>
+        <w:spacing w:after="0" w:line="240" w:lineRule="auto"/>
+        <w:jc w:val="both"/>
         <w:rPr>
           <w:rFonts w:ascii="Times New Roman" w:eastAsia="Times New Roman" w:hAnsi="Times New Roman" w:cs="Times New Roman"/>
           <w:b/>
@@ -6069,20 +6073,18 @@
           <w:sz w:val="24"/>
           <w:szCs w:val="24"/>
         </w:rPr>
-        <w:t xml:space="preserve"> Tracking      </w:t>
-      </w:r>
-    </w:p>
-    <w:p>
-      <w:pPr>
-        <w:pBdr>
-          <w:top w:val="nil"/>
-          <w:left w:val="nil"/>
-          <w:bottom w:val="nil"/>
-          <w:right w:val="nil"/>
-          <w:between w:val="nil"/>
-        </w:pBdr>
-        <w:spacing w:after="0" w:line="240" w:lineRule="auto"/>
-        <w:jc w:val="both"/>
+      </w:pPr>
+      <w:r>
+        <w:rPr>
+          <w:rFonts w:ascii="Times New Roman" w:eastAsia="Times New Roman" w:hAnsi="Times New Roman" w:cs="Times New Roman"/>
+          <w:b/>
+          <w:color w:val="000000"/>
+          <w:sz w:val="21"/>
+          <w:szCs w:val="21"/>
+        </w:rPr>
+        <w:t>E</w:t>
+      </w:r>
+      <w:r>
         <w:rPr>
           <w:rFonts w:ascii="Times New Roman" w:eastAsia="Times New Roman" w:hAnsi="Times New Roman" w:cs="Times New Roman"/>
           <w:b/>
@@ -6090,13 +6092,32 @@
           <w:sz w:val="24"/>
           <w:szCs w:val="24"/>
         </w:rPr>
-      </w:pPr>
-      <w:r>
-        <w:rPr>
-          <w:rFonts w:ascii="Times New Roman" w:eastAsia="Times New Roman" w:hAnsi="Times New Roman" w:cs="Times New Roman"/>
-          <w:color w:val="000000"/>
-          <w:sz w:val="20"/>
-          <w:szCs w:val="20"/>
+        <w:t>) Segmentation</w:t>
+      </w:r>
+    </w:p>
+    <w:p>
+      <w:pPr>
+        <w:pBdr>
+          <w:top w:val="nil"/>
+          <w:left w:val="nil"/>
+          <w:bottom w:val="nil"/>
+          <w:right w:val="nil"/>
+          <w:between w:val="nil"/>
+        </w:pBdr>
+        <w:spacing w:after="0" w:line="240" w:lineRule="auto"/>
+        <w:jc w:val="both"/>
+        <w:rPr>
+          <w:rFonts w:ascii="Times New Roman" w:eastAsia="Times New Roman" w:hAnsi="Times New Roman" w:cs="Times New Roman"/>
+          <w:color w:val="000000"/>
+          <w:sz w:val="20"/>
+          <w:szCs w:val="20"/>
+        </w:rPr>
+      </w:pPr>
+      <w:r>
+        <w:rPr>
+          <w:rFonts w:ascii="Times New Roman" w:eastAsia="Times New Roman" w:hAnsi="Times New Roman" w:cs="Times New Roman"/>
+          <w:b/>
+          <w:color w:val="000000"/>
         </w:rPr>
         <w:tab/>
       </w:r>
@@ -6107,41 +6128,7 @@
           <w:sz w:val="20"/>
           <w:szCs w:val="20"/>
         </w:rPr>
-        <w:t>After detecting the object, it is continuously tracked. Detection of every object, frame</w:t>
-      </w:r>
-      <w:r>
-        <w:rPr>
-          <w:rFonts w:ascii="Times New Roman" w:eastAsia="Times New Roman" w:hAnsi="Times New Roman" w:cs="Times New Roman"/>
-          <w:sz w:val="20"/>
-          <w:szCs w:val="20"/>
-        </w:rPr>
-        <w:t xml:space="preserve">, </w:t>
-      </w:r>
-      <w:r>
-        <w:rPr>
-          <w:rFonts w:ascii="Times New Roman" w:eastAsia="Times New Roman" w:hAnsi="Times New Roman" w:cs="Times New Roman"/>
-          <w:color w:val="000000"/>
-          <w:sz w:val="20"/>
-          <w:szCs w:val="20"/>
-        </w:rPr>
-        <w:t xml:space="preserve">and identification of each of the </w:t>
-      </w:r>
-      <w:r>
-        <w:rPr>
-          <w:rFonts w:ascii="Times New Roman" w:eastAsia="Times New Roman" w:hAnsi="Times New Roman" w:cs="Times New Roman"/>
-          <w:sz w:val="20"/>
-          <w:szCs w:val="20"/>
-        </w:rPr>
-        <w:t>objects</w:t>
-      </w:r>
-      <w:r>
-        <w:rPr>
-          <w:rFonts w:ascii="Times New Roman" w:eastAsia="Times New Roman" w:hAnsi="Times New Roman" w:cs="Times New Roman"/>
-          <w:color w:val="000000"/>
-          <w:sz w:val="20"/>
-          <w:szCs w:val="20"/>
-        </w:rPr>
-        <w:t xml:space="preserve"> is done with the </w:t>
+        <w:t xml:space="preserve">The semantic segmentation involves the classifying of each pixel of the image.  </w:t>
       </w:r>
       <w:r>
         <w:rPr>
@@ -6152,50 +6139,73 @@
           <w:sz w:val="20"/>
           <w:szCs w:val="20"/>
         </w:rPr>
-        <w:t>Boundary Box</w:t>
-      </w:r>
-      <w:r>
-        <w:rPr>
-          <w:rFonts w:ascii="Times New Roman" w:eastAsia="Times New Roman" w:hAnsi="Times New Roman" w:cs="Times New Roman"/>
-          <w:color w:val="000000"/>
-        </w:rPr>
-        <w:t xml:space="preserve">.  </w:t>
-      </w:r>
-      <w:r>
-        <w:rPr>
-          <w:rFonts w:ascii="Times New Roman" w:eastAsia="Times New Roman" w:hAnsi="Times New Roman" w:cs="Times New Roman"/>
-          <w:color w:val="000000"/>
-          <w:sz w:val="20"/>
-          <w:szCs w:val="20"/>
-        </w:rPr>
-        <w:t>If the identity gets the conformation it will match all the objects detected in the previous</w:t>
-      </w:r>
-      <w:r>
-        <w:rPr>
-          <w:rFonts w:ascii="Times New Roman" w:eastAsia="Times New Roman" w:hAnsi="Times New Roman" w:cs="Times New Roman"/>
-          <w:color w:val="000000"/>
-          <w:sz w:val="20"/>
-          <w:szCs w:val="20"/>
-        </w:rPr>
-        <w:t xml:space="preserve"> frame.  That object detects in the frame by finding objects with a higher similarity.</w:t>
-      </w:r>
-    </w:p>
-    <w:p>
-      <w:pPr>
-        <w:pBdr>
-          <w:top w:val="nil"/>
-          <w:left w:val="nil"/>
-          <w:bottom w:val="nil"/>
-          <w:right w:val="nil"/>
-          <w:between w:val="nil"/>
-        </w:pBdr>
-        <w:spacing w:after="0" w:line="240" w:lineRule="auto"/>
-        <w:jc w:val="both"/>
-        <w:rPr>
-          <w:rFonts w:ascii="Times New Roman" w:eastAsia="Times New Roman" w:hAnsi="Times New Roman" w:cs="Times New Roman"/>
-          <w:color w:val="000000"/>
-          <w:sz w:val="20"/>
-          <w:szCs w:val="20"/>
+        <w:t>Fully</w:t>
+      </w:r>
+      <w:r>
+        <w:rPr>
+          <w:rFonts w:ascii="Times New Roman" w:eastAsia="Times New Roman" w:hAnsi="Times New Roman" w:cs="Times New Roman"/>
+          <w:b/>
+          <w:color w:val="000000"/>
+          <w:sz w:val="20"/>
+          <w:szCs w:val="20"/>
+        </w:rPr>
+        <w:t xml:space="preserve"> </w:t>
+      </w:r>
+      <w:r>
+        <w:rPr>
+          <w:rFonts w:ascii="Times New Roman" w:eastAsia="Times New Roman" w:hAnsi="Times New Roman" w:cs="Times New Roman"/>
+          <w:b/>
+          <w:i/>
+          <w:color w:val="000000"/>
+          <w:sz w:val="20"/>
+          <w:szCs w:val="20"/>
+        </w:rPr>
+        <w:t>Convolutional Neural Network</w:t>
+      </w:r>
+      <w:r>
+        <w:rPr>
+          <w:rFonts w:ascii="Times New Roman" w:eastAsia="Times New Roman" w:hAnsi="Times New Roman" w:cs="Times New Roman"/>
+          <w:color w:val="000000"/>
+          <w:sz w:val="20"/>
+          <w:szCs w:val="20"/>
+        </w:rPr>
+        <w:t xml:space="preserve"> (FNN), in that FNN </w:t>
+      </w:r>
+      <w:r>
+        <w:rPr>
+          <w:rFonts w:ascii="Times New Roman" w:eastAsia="Times New Roman" w:hAnsi="Times New Roman" w:cs="Times New Roman"/>
+          <w:sz w:val="20"/>
+          <w:szCs w:val="20"/>
+        </w:rPr>
+        <w:t>is replacing</w:t>
+      </w:r>
+      <w:r>
+        <w:rPr>
+          <w:rFonts w:ascii="Times New Roman" w:eastAsia="Times New Roman" w:hAnsi="Times New Roman" w:cs="Times New Roman"/>
+          <w:color w:val="000000"/>
+          <w:sz w:val="20"/>
+          <w:szCs w:val="20"/>
+        </w:rPr>
+        <w:t xml:space="preserve"> the flat layers at the end of a traditional CNN architecture with convolutional layers.  The first part of the network is called encoders and fetches on the input image.  The second half is a decoder it applies to output.</w:t>
+      </w:r>
+    </w:p>
+    <w:p>
+      <w:pPr>
+        <w:pBdr>
+          <w:top w:val="nil"/>
+          <w:left w:val="nil"/>
+          <w:bottom w:val="nil"/>
+          <w:right w:val="nil"/>
+          <w:between w:val="nil"/>
+        </w:pBdr>
+        <w:spacing w:after="0" w:line="240" w:lineRule="auto"/>
+        <w:jc w:val="both"/>
+        <w:rPr>
+          <w:rFonts w:ascii="Times New Roman" w:eastAsia="Times New Roman" w:hAnsi="Times New Roman" w:cs="Times New Roman"/>
+          <w:b/>
+          <w:color w:val="000000"/>
+          <w:sz w:val="21"/>
+          <w:szCs w:val="21"/>
         </w:rPr>
       </w:pPr>
     </w:p>
@@ -6226,7 +6236,16 @@
           <w:sz w:val="21"/>
           <w:szCs w:val="21"/>
         </w:rPr>
-        <w:t>E</w:t>
+        <w:t>F)</w:t>
+      </w:r>
+      <w:r>
+        <w:rPr>
+          <w:rFonts w:ascii="Times New Roman" w:eastAsia="Times New Roman" w:hAnsi="Times New Roman" w:cs="Times New Roman"/>
+          <w:color w:val="000000"/>
+          <w:sz w:val="20"/>
+          <w:szCs w:val="20"/>
+        </w:rPr>
+        <w:t xml:space="preserve"> </w:t>
       </w:r>
       <w:r>
         <w:rPr>
@@ -6236,122 +6255,49 @@
           <w:sz w:val="24"/>
           <w:szCs w:val="24"/>
         </w:rPr>
-        <w:t>) Segmentation</w:t>
-      </w:r>
-    </w:p>
-    <w:p>
-      <w:pPr>
-        <w:pBdr>
-          <w:top w:val="nil"/>
-          <w:left w:val="nil"/>
-          <w:bottom w:val="nil"/>
-          <w:right w:val="nil"/>
-          <w:between w:val="nil"/>
-        </w:pBdr>
-        <w:spacing w:after="0" w:line="240" w:lineRule="auto"/>
-        <w:jc w:val="both"/>
-        <w:rPr>
-          <w:rFonts w:ascii="Times New Roman" w:eastAsia="Times New Roman" w:hAnsi="Times New Roman" w:cs="Times New Roman"/>
-          <w:color w:val="000000"/>
-          <w:sz w:val="20"/>
-          <w:szCs w:val="20"/>
-        </w:rPr>
-      </w:pPr>
-      <w:r>
-        <w:rPr>
-          <w:rFonts w:ascii="Times New Roman" w:eastAsia="Times New Roman" w:hAnsi="Times New Roman" w:cs="Times New Roman"/>
-          <w:b/>
-          <w:color w:val="000000"/>
+        <w:t>Region of Interest</w:t>
+      </w:r>
+    </w:p>
+    <w:p>
+      <w:pPr>
+        <w:pBdr>
+          <w:top w:val="nil"/>
+          <w:left w:val="nil"/>
+          <w:bottom w:val="nil"/>
+          <w:right w:val="nil"/>
+          <w:between w:val="nil"/>
+        </w:pBdr>
+        <w:spacing w:after="0" w:line="240" w:lineRule="auto"/>
+        <w:jc w:val="both"/>
+        <w:rPr>
+          <w:rFonts w:ascii="Times New Roman" w:eastAsia="Times New Roman" w:hAnsi="Times New Roman" w:cs="Times New Roman"/>
+          <w:color w:val="000000"/>
+          <w:sz w:val="20"/>
+          <w:szCs w:val="20"/>
+        </w:rPr>
+      </w:pPr>
+      <w:r>
+        <w:rPr>
+          <w:rFonts w:ascii="Times New Roman" w:eastAsia="Times New Roman" w:hAnsi="Times New Roman" w:cs="Times New Roman"/>
+          <w:color w:val="000000"/>
+          <w:sz w:val="20"/>
+          <w:szCs w:val="20"/>
         </w:rPr>
         <w:tab/>
-      </w:r>
-      <w:r>
-        <w:rPr>
-          <w:rFonts w:ascii="Times New Roman" w:eastAsia="Times New Roman" w:hAnsi="Times New Roman" w:cs="Times New Roman"/>
-          <w:color w:val="000000"/>
-          <w:sz w:val="20"/>
-          <w:szCs w:val="20"/>
-        </w:rPr>
-        <w:t xml:space="preserve">The semantic segmentation involves the classifying of each pixel of the image.  </w:t>
-      </w:r>
-      <w:r>
-        <w:rPr>
-          <w:rFonts w:ascii="Times New Roman" w:eastAsia="Times New Roman" w:hAnsi="Times New Roman" w:cs="Times New Roman"/>
-          <w:b/>
-          <w:i/>
-          <w:color w:val="000000"/>
-          <w:sz w:val="20"/>
-          <w:szCs w:val="20"/>
-        </w:rPr>
-        <w:t>Fully</w:t>
-      </w:r>
-      <w:r>
-        <w:rPr>
-          <w:rFonts w:ascii="Times New Roman" w:eastAsia="Times New Roman" w:hAnsi="Times New Roman" w:cs="Times New Roman"/>
-          <w:b/>
-          <w:color w:val="000000"/>
-          <w:sz w:val="20"/>
-          <w:szCs w:val="20"/>
-        </w:rPr>
-        <w:t xml:space="preserve"> </w:t>
-      </w:r>
-      <w:r>
-        <w:rPr>
-          <w:rFonts w:ascii="Times New Roman" w:eastAsia="Times New Roman" w:hAnsi="Times New Roman" w:cs="Times New Roman"/>
-          <w:b/>
-          <w:i/>
-          <w:color w:val="000000"/>
-          <w:sz w:val="20"/>
-          <w:szCs w:val="20"/>
-        </w:rPr>
-        <w:t>Convolutional Neural Network</w:t>
-      </w:r>
-      <w:r>
-        <w:rPr>
-          <w:rFonts w:ascii="Times New Roman" w:eastAsia="Times New Roman" w:hAnsi="Times New Roman" w:cs="Times New Roman"/>
-          <w:color w:val="000000"/>
-          <w:sz w:val="20"/>
-          <w:szCs w:val="20"/>
-        </w:rPr>
-        <w:t xml:space="preserve"> (FNN), in that FNN </w:t>
-      </w:r>
-      <w:r>
-        <w:rPr>
-          <w:rFonts w:ascii="Times New Roman" w:eastAsia="Times New Roman" w:hAnsi="Times New Roman" w:cs="Times New Roman"/>
-          <w:sz w:val="20"/>
-          <w:szCs w:val="20"/>
-        </w:rPr>
-        <w:t>is replacing</w:t>
-      </w:r>
-      <w:r>
-        <w:rPr>
-          <w:rFonts w:ascii="Times New Roman" w:eastAsia="Times New Roman" w:hAnsi="Times New Roman" w:cs="Times New Roman"/>
-          <w:color w:val="000000"/>
-          <w:sz w:val="20"/>
-          <w:szCs w:val="20"/>
-        </w:rPr>
-        <w:t xml:space="preserve"> the flat layers at the end of a traditional CNN architecture with convolutional layers.  The first part of the network is called encoders and </w:t>
-      </w:r>
-      <w:r>
-        <w:rPr>
-          <w:rFonts w:ascii="Times New Roman" w:eastAsia="Times New Roman" w:hAnsi="Times New Roman" w:cs="Times New Roman"/>
-          <w:color w:val="000000"/>
-          <w:sz w:val="20"/>
-          <w:szCs w:val="20"/>
-        </w:rPr>
-        <w:t>fetches on the input image.  The second half is a decoder it applies to output.</w:t>
-      </w:r>
-    </w:p>
-    <w:p>
-      <w:pPr>
-        <w:pBdr>
-          <w:top w:val="nil"/>
-          <w:left w:val="nil"/>
-          <w:bottom w:val="nil"/>
-          <w:right w:val="nil"/>
-          <w:between w:val="nil"/>
-        </w:pBdr>
-        <w:spacing w:after="0" w:line="240" w:lineRule="auto"/>
+        <w:t xml:space="preserve">The region of interest is based on the object detected by the read-data input from the point-cloud data for certain applications.  </w:t>
+      </w:r>
+    </w:p>
+    <w:p>
+      <w:pPr>
+        <w:pBdr>
+          <w:top w:val="nil"/>
+          <w:left w:val="nil"/>
+          <w:bottom w:val="nil"/>
+          <w:right w:val="nil"/>
+          <w:between w:val="nil"/>
+        </w:pBdr>
+        <w:spacing w:after="0" w:line="240" w:lineRule="auto"/>
+        <w:ind w:left="720"/>
         <w:jc w:val="both"/>
         <w:rPr>
           <w:rFonts w:ascii="Times New Roman" w:eastAsia="Times New Roman" w:hAnsi="Times New Roman" w:cs="Times New Roman"/>
@@ -6372,13 +6318,13 @@
           <w:between w:val="nil"/>
         </w:pBdr>
         <w:spacing w:after="0" w:line="240" w:lineRule="auto"/>
-        <w:jc w:val="both"/>
-        <w:rPr>
-          <w:rFonts w:ascii="Times New Roman" w:eastAsia="Times New Roman" w:hAnsi="Times New Roman" w:cs="Times New Roman"/>
-          <w:b/>
-          <w:color w:val="000000"/>
-          <w:sz w:val="24"/>
-          <w:szCs w:val="24"/>
+        <w:ind w:left="360" w:hanging="180"/>
+        <w:jc w:val="both"/>
+        <w:rPr>
+          <w:rFonts w:ascii="Times New Roman" w:eastAsia="Times New Roman" w:hAnsi="Times New Roman" w:cs="Times New Roman"/>
+          <w:color w:val="000000"/>
+          <w:sz w:val="20"/>
+          <w:szCs w:val="20"/>
         </w:rPr>
       </w:pPr>
       <w:r>
@@ -6389,78 +6335,18 @@
           <w:sz w:val="21"/>
           <w:szCs w:val="21"/>
         </w:rPr>
-        <w:t>F)</w:t>
-      </w:r>
-      <w:r>
-        <w:rPr>
-          <w:rFonts w:ascii="Times New Roman" w:eastAsia="Times New Roman" w:hAnsi="Times New Roman" w:cs="Times New Roman"/>
-          <w:color w:val="000000"/>
-          <w:sz w:val="20"/>
-          <w:szCs w:val="20"/>
-        </w:rPr>
-        <w:t xml:space="preserve"> </w:t>
-      </w:r>
-      <w:r>
-        <w:rPr>
-          <w:rFonts w:ascii="Times New Roman" w:eastAsia="Times New Roman" w:hAnsi="Times New Roman" w:cs="Times New Roman"/>
-          <w:b/>
-          <w:color w:val="000000"/>
-          <w:sz w:val="24"/>
-          <w:szCs w:val="24"/>
-        </w:rPr>
-        <w:t>Region of Interest</w:t>
-      </w:r>
-    </w:p>
-    <w:p>
-      <w:pPr>
-        <w:pBdr>
-          <w:top w:val="nil"/>
-          <w:left w:val="nil"/>
-          <w:bottom w:val="nil"/>
-          <w:right w:val="nil"/>
-          <w:between w:val="nil"/>
-        </w:pBdr>
-        <w:spacing w:after="0" w:line="240" w:lineRule="auto"/>
-        <w:jc w:val="both"/>
-        <w:rPr>
-          <w:rFonts w:ascii="Times New Roman" w:eastAsia="Times New Roman" w:hAnsi="Times New Roman" w:cs="Times New Roman"/>
-          <w:color w:val="000000"/>
-          <w:sz w:val="20"/>
-          <w:szCs w:val="20"/>
-        </w:rPr>
-      </w:pPr>
-      <w:r>
-        <w:rPr>
-          <w:rFonts w:ascii="Times New Roman" w:eastAsia="Times New Roman" w:hAnsi="Times New Roman" w:cs="Times New Roman"/>
-          <w:color w:val="000000"/>
-          <w:sz w:val="20"/>
-          <w:szCs w:val="20"/>
-        </w:rPr>
-        <w:tab/>
-        <w:t>The regio</w:t>
-      </w:r>
-      <w:r>
-        <w:rPr>
-          <w:rFonts w:ascii="Times New Roman" w:eastAsia="Times New Roman" w:hAnsi="Times New Roman" w:cs="Times New Roman"/>
-          <w:color w:val="000000"/>
-          <w:sz w:val="20"/>
-          <w:szCs w:val="20"/>
-        </w:rPr>
-        <w:t xml:space="preserve">n of interest is based on the object detected by the read-data input from the point-cloud data for certain applications.  </w:t>
-      </w:r>
-    </w:p>
-    <w:p>
-      <w:pPr>
-        <w:pBdr>
-          <w:top w:val="nil"/>
-          <w:left w:val="nil"/>
-          <w:bottom w:val="nil"/>
-          <w:right w:val="nil"/>
-          <w:between w:val="nil"/>
-        </w:pBdr>
-        <w:spacing w:after="0" w:line="240" w:lineRule="auto"/>
-        <w:ind w:left="720"/>
-        <w:jc w:val="both"/>
+        <w:t xml:space="preserve">   1.</w:t>
+      </w:r>
+      <w:r>
+        <w:rPr>
+          <w:rFonts w:ascii="Times New Roman" w:eastAsia="Times New Roman" w:hAnsi="Times New Roman" w:cs="Times New Roman"/>
+          <w:color w:val="000000"/>
+          <w:sz w:val="20"/>
+          <w:szCs w:val="20"/>
+        </w:rPr>
+        <w:t xml:space="preserve">   </w:t>
+      </w:r>
+      <w:r>
         <w:rPr>
           <w:rFonts w:ascii="Times New Roman" w:eastAsia="Times New Roman" w:hAnsi="Times New Roman" w:cs="Times New Roman"/>
           <w:b/>
@@ -6468,6 +6354,189 @@
           <w:sz w:val="21"/>
           <w:szCs w:val="21"/>
         </w:rPr>
+        <w:t>Single Shot Detector</w:t>
+      </w:r>
+    </w:p>
+    <w:p>
+      <w:pPr>
+        <w:pBdr>
+          <w:top w:val="nil"/>
+          <w:left w:val="nil"/>
+          <w:bottom w:val="nil"/>
+          <w:right w:val="nil"/>
+          <w:between w:val="nil"/>
+        </w:pBdr>
+        <w:spacing w:after="0" w:line="240" w:lineRule="auto"/>
+        <w:jc w:val="both"/>
+        <w:rPr>
+          <w:rFonts w:ascii="Times New Roman" w:eastAsia="Times New Roman" w:hAnsi="Times New Roman" w:cs="Times New Roman"/>
+          <w:color w:val="000000"/>
+          <w:sz w:val="20"/>
+          <w:szCs w:val="20"/>
+        </w:rPr>
+      </w:pPr>
+      <w:r>
+        <w:rPr>
+          <w:rFonts w:ascii="Times New Roman" w:eastAsia="Times New Roman" w:hAnsi="Times New Roman" w:cs="Times New Roman"/>
+          <w:color w:val="000000"/>
+          <w:sz w:val="20"/>
+          <w:szCs w:val="20"/>
+        </w:rPr>
+        <w:tab/>
+        <w:t xml:space="preserve">     The SSD approach is based on the feed-forward convolutional network that produces a fixed-size collection of </w:t>
+      </w:r>
+      <w:r>
+        <w:rPr>
+          <w:rFonts w:ascii="Times New Roman" w:eastAsia="Times New Roman" w:hAnsi="Times New Roman" w:cs="Times New Roman"/>
+          <w:b/>
+          <w:i/>
+          <w:color w:val="000000"/>
+          <w:sz w:val="20"/>
+          <w:szCs w:val="20"/>
+        </w:rPr>
+        <w:t>bounding boxes</w:t>
+      </w:r>
+      <w:r>
+        <w:rPr>
+          <w:rFonts w:ascii="Times New Roman" w:eastAsia="Times New Roman" w:hAnsi="Times New Roman" w:cs="Times New Roman"/>
+          <w:color w:val="000000"/>
+          <w:sz w:val="20"/>
+          <w:szCs w:val="20"/>
+        </w:rPr>
+        <w:t xml:space="preserve"> and counts for the presence of the object with the class instances in those boxes, it followed by a non-maximum suppression step to produce the final detections.  The Early network layers are based on a standard architecture used for the high-quality image classification technology, which we will call as the base network.  We then add the accessory framework to the network to produce detections with the following structures.</w:t>
+      </w:r>
+    </w:p>
+    <w:p>
+      <w:pPr>
+        <w:pBdr>
+          <w:top w:val="nil"/>
+          <w:left w:val="nil"/>
+          <w:bottom w:val="nil"/>
+          <w:right w:val="nil"/>
+          <w:between w:val="nil"/>
+        </w:pBdr>
+        <w:spacing w:after="0" w:line="240" w:lineRule="auto"/>
+        <w:jc w:val="both"/>
+        <w:rPr>
+          <w:rFonts w:ascii="Times New Roman" w:eastAsia="Times New Roman" w:hAnsi="Times New Roman" w:cs="Times New Roman"/>
+          <w:color w:val="000000"/>
+          <w:sz w:val="20"/>
+          <w:szCs w:val="20"/>
+        </w:rPr>
+      </w:pPr>
+    </w:p>
+    <w:p>
+      <w:pPr>
+        <w:pBdr>
+          <w:top w:val="nil"/>
+          <w:left w:val="nil"/>
+          <w:bottom w:val="nil"/>
+          <w:right w:val="nil"/>
+          <w:between w:val="nil"/>
+        </w:pBdr>
+        <w:spacing w:after="0" w:line="240" w:lineRule="auto"/>
+        <w:jc w:val="both"/>
+        <w:rPr>
+          <w:rFonts w:ascii="Times New Roman" w:eastAsia="Times New Roman" w:hAnsi="Times New Roman" w:cs="Times New Roman"/>
+          <w:color w:val="000000"/>
+          <w:sz w:val="20"/>
+          <w:szCs w:val="20"/>
+        </w:rPr>
+      </w:pPr>
+      <w:r>
+        <w:rPr>
+          <w:rFonts w:ascii="Times New Roman" w:eastAsia="Times New Roman" w:hAnsi="Times New Roman" w:cs="Times New Roman"/>
+          <w:b/>
+          <w:color w:val="000000"/>
+          <w:sz w:val="20"/>
+          <w:szCs w:val="20"/>
+        </w:rPr>
+        <w:t xml:space="preserve">Multi-scale feature maps for detection, </w:t>
+      </w:r>
+      <w:r>
+        <w:rPr>
+          <w:rFonts w:ascii="Times New Roman" w:eastAsia="Times New Roman" w:hAnsi="Times New Roman" w:cs="Times New Roman"/>
+          <w:color w:val="000000"/>
+          <w:sz w:val="20"/>
+          <w:szCs w:val="20"/>
+        </w:rPr>
+        <w:t>in that we add convolutional network layers to the end of the base network.</w:t>
+      </w:r>
+    </w:p>
+    <w:p>
+      <w:pPr>
+        <w:pBdr>
+          <w:top w:val="nil"/>
+          <w:left w:val="nil"/>
+          <w:bottom w:val="nil"/>
+          <w:right w:val="nil"/>
+          <w:between w:val="nil"/>
+        </w:pBdr>
+        <w:spacing w:after="0" w:line="240" w:lineRule="auto"/>
+        <w:jc w:val="both"/>
+        <w:rPr>
+          <w:rFonts w:ascii="Times New Roman" w:eastAsia="Times New Roman" w:hAnsi="Times New Roman" w:cs="Times New Roman"/>
+          <w:color w:val="000000"/>
+          <w:sz w:val="20"/>
+          <w:szCs w:val="20"/>
+        </w:rPr>
+      </w:pPr>
+    </w:p>
+    <w:p>
+      <w:pPr>
+        <w:pBdr>
+          <w:top w:val="nil"/>
+          <w:left w:val="nil"/>
+          <w:bottom w:val="nil"/>
+          <w:right w:val="nil"/>
+          <w:between w:val="nil"/>
+        </w:pBdr>
+        <w:spacing w:after="0" w:line="240" w:lineRule="auto"/>
+        <w:jc w:val="both"/>
+        <w:rPr>
+          <w:rFonts w:ascii="Times New Roman" w:eastAsia="Times New Roman" w:hAnsi="Times New Roman" w:cs="Times New Roman"/>
+          <w:color w:val="000000"/>
+          <w:sz w:val="20"/>
+          <w:szCs w:val="20"/>
+        </w:rPr>
+      </w:pPr>
+      <w:r>
+        <w:rPr>
+          <w:rFonts w:ascii="Times New Roman" w:eastAsia="Times New Roman" w:hAnsi="Times New Roman" w:cs="Times New Roman"/>
+          <w:b/>
+          <w:color w:val="000000"/>
+          <w:sz w:val="20"/>
+          <w:szCs w:val="20"/>
+        </w:rPr>
+        <w:t>Convolutional predictors for detection</w:t>
+      </w:r>
+      <w:r>
+        <w:rPr>
+          <w:rFonts w:ascii="Times New Roman" w:eastAsia="Times New Roman" w:hAnsi="Times New Roman" w:cs="Times New Roman"/>
+          <w:color w:val="000000"/>
+          <w:sz w:val="20"/>
+          <w:szCs w:val="20"/>
+        </w:rPr>
+        <w:t>, in this approach we add extra feature layers that can produce a defined set of detection and predictions by using convolutional networks.</w:t>
+      </w:r>
+    </w:p>
+    <w:p>
+      <w:pPr>
+        <w:pBdr>
+          <w:top w:val="nil"/>
+          <w:left w:val="nil"/>
+          <w:bottom w:val="nil"/>
+          <w:right w:val="nil"/>
+          <w:between w:val="nil"/>
+        </w:pBdr>
+        <w:spacing w:after="0" w:line="240" w:lineRule="auto"/>
+        <w:jc w:val="both"/>
+        <w:rPr>
+          <w:rFonts w:ascii="Times New Roman" w:eastAsia="Times New Roman" w:hAnsi="Times New Roman" w:cs="Times New Roman"/>
+          <w:color w:val="000000"/>
+          <w:sz w:val="20"/>
+          <w:szCs w:val="20"/>
+        </w:rPr>
       </w:pPr>
     </w:p>
     <w:p>
@@ -6482,14 +6551,6 @@
         <w:spacing w:after="0" w:line="240" w:lineRule="auto"/>
         <w:ind w:left="360" w:hanging="180"/>
         <w:jc w:val="both"/>
-        <w:rPr>
-          <w:rFonts w:ascii="Times New Roman" w:eastAsia="Times New Roman" w:hAnsi="Times New Roman" w:cs="Times New Roman"/>
-          <w:color w:val="000000"/>
-          <w:sz w:val="20"/>
-          <w:szCs w:val="20"/>
-        </w:rPr>
-      </w:pPr>
-      <w:r>
         <w:rPr>
           <w:rFonts w:ascii="Times New Roman" w:eastAsia="Times New Roman" w:hAnsi="Times New Roman" w:cs="Times New Roman"/>
           <w:b/>
@@ -6497,17 +6558,7 @@
           <w:sz w:val="21"/>
           <w:szCs w:val="21"/>
         </w:rPr>
-        <w:t xml:space="preserve">   1.</w:t>
-      </w:r>
-      <w:r>
-        <w:rPr>
-          <w:rFonts w:ascii="Times New Roman" w:eastAsia="Times New Roman" w:hAnsi="Times New Roman" w:cs="Times New Roman"/>
-          <w:color w:val="000000"/>
-          <w:sz w:val="20"/>
-          <w:szCs w:val="20"/>
-        </w:rPr>
-        <w:t xml:space="preserve">   </w:t>
-      </w:r>
+      </w:pPr>
       <w:r>
         <w:rPr>
           <w:rFonts w:ascii="Times New Roman" w:eastAsia="Times New Roman" w:hAnsi="Times New Roman" w:cs="Times New Roman"/>
@@ -6516,7 +6567,7 @@
           <w:sz w:val="21"/>
           <w:szCs w:val="21"/>
         </w:rPr>
-        <w:t>Single Shot Detector</w:t>
+        <w:t xml:space="preserve"> 2.   You Only Look Once (YOLO)</w:t>
       </w:r>
     </w:p>
     <w:p>
@@ -6545,265 +6596,7 @@
           <w:szCs w:val="20"/>
         </w:rPr>
         <w:tab/>
-        <w:t xml:space="preserve">     The SSD approach is based on the feed-forward convolutional network that produces a fixed-size co</w:t>
-      </w:r>
-      <w:r>
-        <w:rPr>
-          <w:rFonts w:ascii="Times New Roman" w:eastAsia="Times New Roman" w:hAnsi="Times New Roman" w:cs="Times New Roman"/>
-          <w:color w:val="000000"/>
-          <w:sz w:val="20"/>
-          <w:szCs w:val="20"/>
-        </w:rPr>
-        <w:t xml:space="preserve">llection of </w:t>
-      </w:r>
-      <w:r>
-        <w:rPr>
-          <w:rFonts w:ascii="Times New Roman" w:eastAsia="Times New Roman" w:hAnsi="Times New Roman" w:cs="Times New Roman"/>
-          <w:b/>
-          <w:i/>
-          <w:color w:val="000000"/>
-          <w:sz w:val="20"/>
-          <w:szCs w:val="20"/>
-        </w:rPr>
-        <w:t>bounding boxes</w:t>
-      </w:r>
-      <w:r>
-        <w:rPr>
-          <w:rFonts w:ascii="Times New Roman" w:eastAsia="Times New Roman" w:hAnsi="Times New Roman" w:cs="Times New Roman"/>
-          <w:color w:val="000000"/>
-          <w:sz w:val="20"/>
-          <w:szCs w:val="20"/>
-        </w:rPr>
-        <w:t xml:space="preserve"> and counts for the presence of the object with the class instances in those boxes, it followed by a non-maximum suppression step to produce the final detections.  The Early network layers are based on a standard architecture used for the high-quality imag</w:t>
-      </w:r>
-      <w:r>
-        <w:rPr>
-          <w:rFonts w:ascii="Times New Roman" w:eastAsia="Times New Roman" w:hAnsi="Times New Roman" w:cs="Times New Roman"/>
-          <w:color w:val="000000"/>
-          <w:sz w:val="20"/>
-          <w:szCs w:val="20"/>
-        </w:rPr>
-        <w:t>e classification technology, which we will call as the base network.  We then add the accessory framework to the network to produce detections with the following structures.</w:t>
-      </w:r>
-    </w:p>
-    <w:p>
-      <w:pPr>
-        <w:pBdr>
-          <w:top w:val="nil"/>
-          <w:left w:val="nil"/>
-          <w:bottom w:val="nil"/>
-          <w:right w:val="nil"/>
-          <w:between w:val="nil"/>
-        </w:pBdr>
-        <w:spacing w:after="0" w:line="240" w:lineRule="auto"/>
-        <w:jc w:val="both"/>
-        <w:rPr>
-          <w:rFonts w:ascii="Times New Roman" w:eastAsia="Times New Roman" w:hAnsi="Times New Roman" w:cs="Times New Roman"/>
-          <w:color w:val="000000"/>
-          <w:sz w:val="20"/>
-          <w:szCs w:val="20"/>
-        </w:rPr>
-      </w:pPr>
-    </w:p>
-    <w:p>
-      <w:pPr>
-        <w:pBdr>
-          <w:top w:val="nil"/>
-          <w:left w:val="nil"/>
-          <w:bottom w:val="nil"/>
-          <w:right w:val="nil"/>
-          <w:between w:val="nil"/>
-        </w:pBdr>
-        <w:spacing w:after="0" w:line="240" w:lineRule="auto"/>
-        <w:jc w:val="both"/>
-        <w:rPr>
-          <w:rFonts w:ascii="Times New Roman" w:eastAsia="Times New Roman" w:hAnsi="Times New Roman" w:cs="Times New Roman"/>
-          <w:color w:val="000000"/>
-          <w:sz w:val="20"/>
-          <w:szCs w:val="20"/>
-        </w:rPr>
-      </w:pPr>
-      <w:r>
-        <w:rPr>
-          <w:rFonts w:ascii="Times New Roman" w:eastAsia="Times New Roman" w:hAnsi="Times New Roman" w:cs="Times New Roman"/>
-          <w:b/>
-          <w:color w:val="000000"/>
-          <w:sz w:val="20"/>
-          <w:szCs w:val="20"/>
-        </w:rPr>
-        <w:t xml:space="preserve">Multi-scale feature maps for detection, </w:t>
-      </w:r>
-      <w:r>
-        <w:rPr>
-          <w:rFonts w:ascii="Times New Roman" w:eastAsia="Times New Roman" w:hAnsi="Times New Roman" w:cs="Times New Roman"/>
-          <w:color w:val="000000"/>
-          <w:sz w:val="20"/>
-          <w:szCs w:val="20"/>
-        </w:rPr>
-        <w:t>in that we add convolutional network laye</w:t>
-      </w:r>
-      <w:r>
-        <w:rPr>
-          <w:rFonts w:ascii="Times New Roman" w:eastAsia="Times New Roman" w:hAnsi="Times New Roman" w:cs="Times New Roman"/>
-          <w:color w:val="000000"/>
-          <w:sz w:val="20"/>
-          <w:szCs w:val="20"/>
-        </w:rPr>
-        <w:t>rs to the end of the base network.</w:t>
-      </w:r>
-    </w:p>
-    <w:p>
-      <w:pPr>
-        <w:pBdr>
-          <w:top w:val="nil"/>
-          <w:left w:val="nil"/>
-          <w:bottom w:val="nil"/>
-          <w:right w:val="nil"/>
-          <w:between w:val="nil"/>
-        </w:pBdr>
-        <w:spacing w:after="0" w:line="240" w:lineRule="auto"/>
-        <w:jc w:val="both"/>
-        <w:rPr>
-          <w:rFonts w:ascii="Times New Roman" w:eastAsia="Times New Roman" w:hAnsi="Times New Roman" w:cs="Times New Roman"/>
-          <w:color w:val="000000"/>
-          <w:sz w:val="20"/>
-          <w:szCs w:val="20"/>
-        </w:rPr>
-      </w:pPr>
-    </w:p>
-    <w:p>
-      <w:pPr>
-        <w:pBdr>
-          <w:top w:val="nil"/>
-          <w:left w:val="nil"/>
-          <w:bottom w:val="nil"/>
-          <w:right w:val="nil"/>
-          <w:between w:val="nil"/>
-        </w:pBdr>
-        <w:spacing w:after="0" w:line="240" w:lineRule="auto"/>
-        <w:jc w:val="both"/>
-        <w:rPr>
-          <w:rFonts w:ascii="Times New Roman" w:eastAsia="Times New Roman" w:hAnsi="Times New Roman" w:cs="Times New Roman"/>
-          <w:color w:val="000000"/>
-          <w:sz w:val="20"/>
-          <w:szCs w:val="20"/>
-        </w:rPr>
-      </w:pPr>
-      <w:r>
-        <w:rPr>
-          <w:rFonts w:ascii="Times New Roman" w:eastAsia="Times New Roman" w:hAnsi="Times New Roman" w:cs="Times New Roman"/>
-          <w:b/>
-          <w:color w:val="000000"/>
-          <w:sz w:val="20"/>
-          <w:szCs w:val="20"/>
-        </w:rPr>
-        <w:t>Convolutional predictors for detection</w:t>
-      </w:r>
-      <w:r>
-        <w:rPr>
-          <w:rFonts w:ascii="Times New Roman" w:eastAsia="Times New Roman" w:hAnsi="Times New Roman" w:cs="Times New Roman"/>
-          <w:color w:val="000000"/>
-          <w:sz w:val="20"/>
-          <w:szCs w:val="20"/>
-        </w:rPr>
-        <w:t>, in this approach we add extra feature layers that can produce a defined set of detection and predictions by using convolutional networks.</w:t>
-      </w:r>
-    </w:p>
-    <w:p>
-      <w:pPr>
-        <w:pBdr>
-          <w:top w:val="nil"/>
-          <w:left w:val="nil"/>
-          <w:bottom w:val="nil"/>
-          <w:right w:val="nil"/>
-          <w:between w:val="nil"/>
-        </w:pBdr>
-        <w:spacing w:after="0" w:line="240" w:lineRule="auto"/>
-        <w:jc w:val="both"/>
-        <w:rPr>
-          <w:rFonts w:ascii="Times New Roman" w:eastAsia="Times New Roman" w:hAnsi="Times New Roman" w:cs="Times New Roman"/>
-          <w:color w:val="000000"/>
-          <w:sz w:val="20"/>
-          <w:szCs w:val="20"/>
-        </w:rPr>
-      </w:pPr>
-    </w:p>
-    <w:p>
-      <w:pPr>
-        <w:pBdr>
-          <w:top w:val="nil"/>
-          <w:left w:val="nil"/>
-          <w:bottom w:val="nil"/>
-          <w:right w:val="nil"/>
-          <w:between w:val="nil"/>
-        </w:pBdr>
-        <w:spacing w:after="0" w:line="240" w:lineRule="auto"/>
-        <w:ind w:left="360" w:hanging="180"/>
-        <w:jc w:val="both"/>
-        <w:rPr>
-          <w:rFonts w:ascii="Times New Roman" w:eastAsia="Times New Roman" w:hAnsi="Times New Roman" w:cs="Times New Roman"/>
-          <w:b/>
-          <w:color w:val="000000"/>
-          <w:sz w:val="21"/>
-          <w:szCs w:val="21"/>
-        </w:rPr>
-      </w:pPr>
-      <w:r>
-        <w:rPr>
-          <w:rFonts w:ascii="Times New Roman" w:eastAsia="Times New Roman" w:hAnsi="Times New Roman" w:cs="Times New Roman"/>
-          <w:b/>
-          <w:color w:val="000000"/>
-          <w:sz w:val="21"/>
-          <w:szCs w:val="21"/>
-        </w:rPr>
-        <w:t xml:space="preserve"> 2.   You Only Look Once (YOLO)</w:t>
-      </w:r>
-    </w:p>
-    <w:p>
-      <w:pPr>
-        <w:pBdr>
-          <w:top w:val="nil"/>
-          <w:left w:val="nil"/>
-          <w:bottom w:val="nil"/>
-          <w:right w:val="nil"/>
-          <w:between w:val="nil"/>
-        </w:pBdr>
-        <w:spacing w:after="0" w:line="240" w:lineRule="auto"/>
-        <w:jc w:val="both"/>
-        <w:rPr>
-          <w:rFonts w:ascii="Times New Roman" w:eastAsia="Times New Roman" w:hAnsi="Times New Roman" w:cs="Times New Roman"/>
-          <w:color w:val="000000"/>
-          <w:sz w:val="20"/>
-          <w:szCs w:val="20"/>
-        </w:rPr>
-      </w:pPr>
-      <w:r>
-        <w:rPr>
-          <w:rFonts w:ascii="Times New Roman" w:eastAsia="Times New Roman" w:hAnsi="Times New Roman" w:cs="Times New Roman"/>
-          <w:color w:val="000000"/>
-          <w:sz w:val="20"/>
-          <w:szCs w:val="20"/>
-        </w:rPr>
-        <w:tab/>
-        <w:t xml:space="preserve">Yolo is a new approach to object detection technology. It was extremely fast when </w:t>
-      </w:r>
-      <w:r>
-        <w:rPr>
-          <w:rFonts w:ascii="Times New Roman" w:eastAsia="Times New Roman" w:hAnsi="Times New Roman" w:cs="Times New Roman"/>
-          <w:color w:val="000000"/>
-          <w:sz w:val="20"/>
-          <w:szCs w:val="20"/>
-        </w:rPr>
-        <w:t>compared to other technology.  Yolo is real-time object detection.  It may apply to detect images in multiple locations. If we use a single neural network for an image it may divide the image into many regions and predicts boundary boxes of each region. It</w:t>
-      </w:r>
-      <w:r>
-        <w:rPr>
-          <w:rFonts w:ascii="Times New Roman" w:eastAsia="Times New Roman" w:hAnsi="Times New Roman" w:cs="Times New Roman"/>
-          <w:color w:val="000000"/>
-          <w:sz w:val="20"/>
-          <w:szCs w:val="20"/>
-        </w:rPr>
-        <w:t xml:space="preserve"> can also segment every object in that image using classifiers and filters.  </w:t>
+        <w:t xml:space="preserve">Yolo is a new approach to object detection technology. It was extremely fast when compared to other technology.  Yolo is real-time object detection.  It may apply to detect images in multiple locations. If we use a single neural network for an image it may divide the image into many regions and predicts boundary boxes of each region. It can also segment every object in that image using classifiers and filters.  </w:t>
       </w:r>
     </w:p>
     <w:p>
@@ -6951,12 +6744,24 @@
         <w:jc w:val="both"/>
         <w:rPr>
           <w:rFonts w:ascii="Times New Roman" w:eastAsia="Times New Roman" w:hAnsi="Times New Roman" w:cs="Times New Roman"/>
+          <w:color w:val="000000"/>
+          <w:sz w:val="20"/>
+          <w:szCs w:val="20"/>
+        </w:rPr>
+      </w:pPr>
+      <w:bookmarkStart w:id="0" w:name="_gjdgxs" w:colFirst="0" w:colLast="0"/>
+      <w:bookmarkEnd w:id="0"/>
+      <w:r>
+        <w:rPr>
+          <w:rFonts w:ascii="Times New Roman" w:eastAsia="Times New Roman" w:hAnsi="Times New Roman" w:cs="Times New Roman"/>
           <w:b/>
           <w:color w:val="000000"/>
           <w:sz w:val="32"/>
           <w:szCs w:val="32"/>
         </w:rPr>
-      </w:pPr>
+        <w:lastRenderedPageBreak/>
+        <w:t>Prediction</w:t>
+      </w:r>
     </w:p>
     <w:p>
       <w:pPr>
@@ -6977,18 +6782,7 @@
           <w:szCs w:val="32"/>
         </w:rPr>
       </w:pPr>
-    </w:p>
-    <w:p>
-      <w:pPr>
-        <w:pBdr>
-          <w:top w:val="nil"/>
-          <w:left w:val="nil"/>
-          <w:bottom w:val="nil"/>
-          <w:right w:val="nil"/>
-          <w:between w:val="nil"/>
-        </w:pBdr>
-        <w:spacing w:after="0" w:line="240" w:lineRule="auto"/>
-        <w:jc w:val="both"/>
+      <w:r>
         <w:rPr>
           <w:rFonts w:ascii="Times New Roman" w:eastAsia="Times New Roman" w:hAnsi="Times New Roman" w:cs="Times New Roman"/>
           <w:b/>
@@ -6996,87 +6790,6 @@
           <w:sz w:val="32"/>
           <w:szCs w:val="32"/>
         </w:rPr>
-      </w:pPr>
-    </w:p>
-    <w:p>
-      <w:pPr>
-        <w:pBdr>
-          <w:top w:val="nil"/>
-          <w:left w:val="nil"/>
-          <w:bottom w:val="nil"/>
-          <w:right w:val="nil"/>
-          <w:between w:val="nil"/>
-        </w:pBdr>
-        <w:spacing w:after="0" w:line="240" w:lineRule="auto"/>
-        <w:jc w:val="both"/>
-        <w:rPr>
-          <w:rFonts w:ascii="Times New Roman" w:eastAsia="Times New Roman" w:hAnsi="Times New Roman" w:cs="Times New Roman"/>
-          <w:b/>
-          <w:color w:val="000000"/>
-          <w:sz w:val="32"/>
-          <w:szCs w:val="32"/>
-        </w:rPr>
-      </w:pPr>
-    </w:p>
-    <w:p>
-      <w:pPr>
-        <w:pBdr>
-          <w:top w:val="nil"/>
-          <w:left w:val="nil"/>
-          <w:bottom w:val="nil"/>
-          <w:right w:val="nil"/>
-          <w:between w:val="nil"/>
-        </w:pBdr>
-        <w:spacing w:after="0" w:line="240" w:lineRule="auto"/>
-        <w:jc w:val="both"/>
-        <w:rPr>
-          <w:rFonts w:ascii="Times New Roman" w:eastAsia="Times New Roman" w:hAnsi="Times New Roman" w:cs="Times New Roman"/>
-          <w:color w:val="000000"/>
-          <w:sz w:val="20"/>
-          <w:szCs w:val="20"/>
-        </w:rPr>
-      </w:pPr>
-      <w:bookmarkStart w:id="0" w:name="_gjdgxs" w:colFirst="0" w:colLast="0"/>
-      <w:bookmarkEnd w:id="0"/>
-      <w:r>
-        <w:rPr>
-          <w:rFonts w:ascii="Times New Roman" w:eastAsia="Times New Roman" w:hAnsi="Times New Roman" w:cs="Times New Roman"/>
-          <w:b/>
-          <w:color w:val="000000"/>
-          <w:sz w:val="32"/>
-          <w:szCs w:val="32"/>
-        </w:rPr>
-        <w:lastRenderedPageBreak/>
-        <w:t>Prediction</w:t>
-      </w:r>
-    </w:p>
-    <w:p>
-      <w:pPr>
-        <w:pBdr>
-          <w:top w:val="nil"/>
-          <w:left w:val="nil"/>
-          <w:bottom w:val="nil"/>
-          <w:right w:val="nil"/>
-          <w:between w:val="nil"/>
-        </w:pBdr>
-        <w:spacing w:after="0" w:line="240" w:lineRule="auto"/>
-        <w:jc w:val="both"/>
-        <w:rPr>
-          <w:rFonts w:ascii="Times New Roman" w:eastAsia="Times New Roman" w:hAnsi="Times New Roman" w:cs="Times New Roman"/>
-          <w:b/>
-          <w:color w:val="000000"/>
-          <w:sz w:val="32"/>
-          <w:szCs w:val="32"/>
-        </w:rPr>
-      </w:pPr>
-      <w:r>
-        <w:rPr>
-          <w:rFonts w:ascii="Times New Roman" w:eastAsia="Times New Roman" w:hAnsi="Times New Roman" w:cs="Times New Roman"/>
-          <w:b/>
-          <w:color w:val="000000"/>
-          <w:sz w:val="32"/>
-          <w:szCs w:val="32"/>
-        </w:rPr>
         <w:tab/>
       </w:r>
       <w:r>
@@ -7086,16 +6799,7 @@
           <w:sz w:val="20"/>
           <w:szCs w:val="20"/>
         </w:rPr>
-        <w:t>The prediction module studies and predicts the behavior of all the obstacles detected by the perception module.  Perception receives obstacle data along with basic perception information including positions, headings, velocities, accelerations, and generat</w:t>
-      </w:r>
-      <w:r>
-        <w:rPr>
-          <w:rFonts w:ascii="Times New Roman" w:eastAsia="Times New Roman" w:hAnsi="Times New Roman" w:cs="Times New Roman"/>
-          <w:color w:val="000000"/>
-          <w:sz w:val="20"/>
-          <w:szCs w:val="20"/>
-        </w:rPr>
-        <w:t xml:space="preserve">es predicted trajectories with probabilities for those obstacles.  </w:t>
+        <w:t xml:space="preserve">The prediction module studies and predicts the behavior of all the obstacles detected by the perception module.  Perception receives obstacle data along with basic perception information including positions, headings, velocities, accelerations, and generates predicted trajectories with probabilities for those obstacles.  </w:t>
       </w:r>
       <w:r>
         <w:rPr>
@@ -7381,16 +7085,7 @@
           <w:sz w:val="20"/>
           <w:szCs w:val="20"/>
         </w:rPr>
-        <w:t>, it was used by machine learning to train a model based on the observations once the model is trained and able to make p</w:t>
-      </w:r>
-      <w:r>
-        <w:rPr>
-          <w:rFonts w:ascii="Times New Roman" w:eastAsia="Times New Roman" w:hAnsi="Times New Roman" w:cs="Times New Roman"/>
-          <w:color w:val="000000"/>
-          <w:sz w:val="20"/>
-          <w:szCs w:val="20"/>
-        </w:rPr>
-        <w:t xml:space="preserve">redictions in the real world. </w:t>
+        <w:t xml:space="preserve">, it was used by machine learning to train a model based on the observations once the model is trained and able to make predictions in the real world. </w:t>
       </w:r>
     </w:p>
     <w:p>
@@ -7720,16 +7415,7 @@
           <w:sz w:val="20"/>
           <w:szCs w:val="20"/>
         </w:rPr>
-        <w:t xml:space="preserve"> predict the state, we</w:t>
-      </w:r>
-      <w:r>
-        <w:rPr>
-          <w:rFonts w:ascii="Times New Roman" w:eastAsia="Times New Roman" w:hAnsi="Times New Roman" w:cs="Times New Roman"/>
-          <w:color w:val="000000"/>
-          <w:sz w:val="20"/>
-          <w:szCs w:val="20"/>
-        </w:rPr>
-        <w:t xml:space="preserve"> have to know the state of an object.</w:t>
+        <w:t xml:space="preserve"> predict the state, we have to know the state of an object.</w:t>
       </w:r>
     </w:p>
     <w:p>
@@ -7817,25 +7503,7 @@
           <w:sz w:val="20"/>
           <w:szCs w:val="20"/>
         </w:rPr>
-        <w:t>, and the dynamic Bayesian networks, which bring graphical models into the sequential modelin</w:t>
-      </w:r>
-      <w:r>
-        <w:rPr>
-          <w:rFonts w:ascii="Times New Roman" w:eastAsia="Times New Roman" w:hAnsi="Times New Roman" w:cs="Times New Roman"/>
-          <w:color w:val="000000"/>
-          <w:sz w:val="20"/>
-          <w:szCs w:val="20"/>
-        </w:rPr>
-        <w:t xml:space="preserve">g space, is widely used in self-driving cars community for many reasons including their interpretability and the high-level structure, which can capture various </w:t>
-      </w:r>
-      <w:r>
-        <w:rPr>
-          <w:rFonts w:ascii="Times New Roman" w:eastAsia="Times New Roman" w:hAnsi="Times New Roman" w:cs="Times New Roman"/>
-          <w:color w:val="000000"/>
-          <w:sz w:val="20"/>
-          <w:szCs w:val="20"/>
-        </w:rPr>
-        <w:t>relationships between features to modeling temporal sequences.</w:t>
+        <w:t>, and the dynamic Bayesian networks, which bring graphical models into the sequential modeling space, is widely used in self-driving cars community for many reasons including their interpretability and the high-level structure, which can capture various relationships between features to modeling temporal sequences.</w:t>
       </w:r>
     </w:p>
     <w:p>
@@ -7923,14 +7591,6 @@
           <w:szCs w:val="20"/>
         </w:rPr>
         <w:tab/>
-      </w:r>
-      <w:r>
-        <w:rPr>
-          <w:rFonts w:ascii="Times New Roman" w:eastAsia="Times New Roman" w:hAnsi="Times New Roman" w:cs="Times New Roman"/>
-          <w:color w:val="000000"/>
-          <w:sz w:val="20"/>
-          <w:szCs w:val="20"/>
-        </w:rPr>
         <w:t xml:space="preserve">An approach that takes special advantage of time-series data (Back Propagation) apart from its standalone utility is the recurrent neural network. For larger </w:t>
       </w:r>
       <w:r>
@@ -7948,16 +7608,7 @@
           <w:sz w:val="20"/>
           <w:szCs w:val="20"/>
         </w:rPr>
-        <w:t>nput, the SSD models provide constituent of the system to handle object detection.  In further, w</w:t>
-      </w:r>
-      <w:r>
-        <w:rPr>
-          <w:rFonts w:ascii="Times New Roman" w:eastAsia="Times New Roman" w:hAnsi="Times New Roman" w:cs="Times New Roman"/>
-          <w:color w:val="000000"/>
-          <w:sz w:val="20"/>
-          <w:szCs w:val="20"/>
-        </w:rPr>
-        <w:t>e can also detect the video simultaneously by using Recurrent Neural Networks.</w:t>
+        <w:t>nput, the SSD models provide constituent of the system to handle object detection.  In further, we can also detect the video simultaneously by using Recurrent Neural Networks.</w:t>
       </w:r>
     </w:p>
     <w:p>
@@ -8043,16 +7694,7 @@
           <w:szCs w:val="20"/>
         </w:rPr>
         <w:tab/>
-        <w:t xml:space="preserve">Trajectory planning was a final step of the prediction process.  We can be getting constrains that will eliminate most of the candidate trajectories. </w:t>
-      </w:r>
-      <w:r>
-        <w:rPr>
-          <w:rFonts w:ascii="Times New Roman" w:eastAsia="Times New Roman" w:hAnsi="Times New Roman" w:cs="Times New Roman"/>
-          <w:color w:val="000000"/>
-          <w:sz w:val="20"/>
-          <w:szCs w:val="20"/>
-        </w:rPr>
-        <w:t xml:space="preserve"> We make an assumption that the car will align from the center to the target lane.</w:t>
+        <w:t>Trajectory planning was a final step of the prediction process.  We can be getting constrains that will eliminate most of the candidate trajectories.  We make an assumption that the car will align from the center to the target lane.</w:t>
       </w:r>
     </w:p>
     <w:p>
@@ -8228,16 +7870,7 @@
           <w:sz w:val="20"/>
           <w:szCs w:val="20"/>
         </w:rPr>
-        <w:t xml:space="preserve"> into desirable when technology considers the physical environment in a way that enables it to search for a path.  In, simply real-life environment is transferred into a digital composition</w:t>
-      </w:r>
-      <w:r>
-        <w:rPr>
-          <w:rFonts w:ascii="Times New Roman" w:eastAsia="Times New Roman" w:hAnsi="Times New Roman" w:cs="Times New Roman"/>
-          <w:color w:val="000000"/>
-          <w:sz w:val="20"/>
-          <w:szCs w:val="20"/>
-        </w:rPr>
-        <w:t xml:space="preserve">.  </w:t>
+        <w:t xml:space="preserve"> into desirable when technology considers the physical environment in a way that enables it to search for a path.  In, simply real-life environment is transferred into a digital composition.  </w:t>
       </w:r>
       <w:r>
         <w:rPr>
@@ -8295,6 +7928,28 @@
           <w:szCs w:val="32"/>
         </w:rPr>
       </w:pPr>
+    </w:p>
+    <w:p>
+      <w:pPr>
+        <w:pBdr>
+          <w:top w:val="nil"/>
+          <w:left w:val="nil"/>
+          <w:bottom w:val="nil"/>
+          <w:right w:val="nil"/>
+          <w:between w:val="nil"/>
+        </w:pBdr>
+        <w:spacing w:after="0" w:line="240" w:lineRule="auto"/>
+        <w:jc w:val="both"/>
+        <w:rPr>
+          <w:rFonts w:ascii="Times New Roman" w:eastAsia="Times New Roman" w:hAnsi="Times New Roman" w:cs="Times New Roman"/>
+          <w:b/>
+          <w:color w:val="000000"/>
+          <w:sz w:val="32"/>
+          <w:szCs w:val="32"/>
+        </w:rPr>
+      </w:pPr>
+      <w:bookmarkStart w:id="1" w:name="_GoBack"/>
+      <w:bookmarkEnd w:id="1"/>
       <w:r>
         <w:rPr>
           <w:rFonts w:ascii="Times New Roman" w:eastAsia="Times New Roman" w:hAnsi="Times New Roman" w:cs="Times New Roman"/>
@@ -8817,6 +8472,25 @@
           <w:rFonts w:ascii="Times New Roman" w:eastAsia="Times New Roman" w:hAnsi="Times New Roman" w:cs="Times New Roman"/>
           <w:b/>
           <w:color w:val="000000"/>
+          <w:sz w:val="20"/>
+          <w:szCs w:val="20"/>
+        </w:rPr>
+      </w:pPr>
+    </w:p>
+    <w:p>
+      <w:pPr>
+        <w:pBdr>
+          <w:top w:val="nil"/>
+          <w:left w:val="nil"/>
+          <w:bottom w:val="nil"/>
+          <w:right w:val="nil"/>
+          <w:between w:val="nil"/>
+        </w:pBdr>
+        <w:spacing w:after="0" w:line="240" w:lineRule="auto"/>
+        <w:rPr>
+          <w:rFonts w:ascii="Times New Roman" w:eastAsia="Times New Roman" w:hAnsi="Times New Roman" w:cs="Times New Roman"/>
+          <w:b/>
+          <w:color w:val="000000"/>
           <w:sz w:val="24"/>
           <w:szCs w:val="24"/>
         </w:rPr>
@@ -9124,6 +8798,7 @@
         </w:rPr>
         <w:t xml:space="preserve">In the real world it </w:t>
       </w:r>
+      <w:proofErr w:type="gramStart"/>
       <w:r>
         <w:rPr>
           <w:rFonts w:ascii="Times New Roman" w:eastAsia="Times New Roman" w:hAnsi="Times New Roman" w:cs="Times New Roman"/>
@@ -9132,23 +8807,15 @@
         </w:rPr>
         <w:t>were</w:t>
       </w:r>
-      <w:r>
-        <w:rPr>
-          <w:rFonts w:ascii="Times New Roman" w:eastAsia="Times New Roman" w:hAnsi="Times New Roman" w:cs="Times New Roman"/>
-          <w:color w:val="000000"/>
-          <w:sz w:val="20"/>
-          <w:szCs w:val="20"/>
-        </w:rPr>
-        <w:t xml:space="preserve"> plenty of constraints, which was a major use of trajectory to a collision-free, obstacle-free passengers make to feel </w:t>
-      </w:r>
-      <w:r>
-        <w:rPr>
-          <w:rFonts w:ascii="Times New Roman" w:eastAsia="Times New Roman" w:hAnsi="Times New Roman" w:cs="Times New Roman"/>
-          <w:color w:val="000000"/>
-          <w:sz w:val="20"/>
-          <w:szCs w:val="20"/>
-        </w:rPr>
-        <w:t>more comfortable.</w:t>
+      <w:proofErr w:type="gramEnd"/>
+      <w:r>
+        <w:rPr>
+          <w:rFonts w:ascii="Times New Roman" w:eastAsia="Times New Roman" w:hAnsi="Times New Roman" w:cs="Times New Roman"/>
+          <w:color w:val="000000"/>
+          <w:sz w:val="20"/>
+          <w:szCs w:val="20"/>
+        </w:rPr>
+        <w:t xml:space="preserve"> plenty of constraints, which was a major use of trajectory to a collision-free, obstacle-free passengers make to feel more comfortable.</w:t>
       </w:r>
     </w:p>
     <w:p>
@@ -9368,6 +9035,120 @@
         </w:rPr>
         <w:t>Speed-Planning</w:t>
       </w:r>
+    </w:p>
+    <w:p>
+      <w:pPr>
+        <w:pBdr>
+          <w:top w:val="nil"/>
+          <w:left w:val="nil"/>
+          <w:bottom w:val="nil"/>
+          <w:right w:val="nil"/>
+          <w:between w:val="nil"/>
+        </w:pBdr>
+        <w:spacing w:after="0" w:line="240" w:lineRule="auto"/>
+        <w:rPr>
+          <w:rFonts w:ascii="Times New Roman" w:eastAsia="Times New Roman" w:hAnsi="Times New Roman" w:cs="Times New Roman"/>
+          <w:b/>
+          <w:color w:val="000000"/>
+          <w:sz w:val="21"/>
+          <w:szCs w:val="21"/>
+        </w:rPr>
+      </w:pPr>
+    </w:p>
+    <w:p>
+      <w:pPr>
+        <w:pBdr>
+          <w:top w:val="nil"/>
+          <w:left w:val="nil"/>
+          <w:bottom w:val="nil"/>
+          <w:right w:val="nil"/>
+          <w:between w:val="nil"/>
+        </w:pBdr>
+        <w:spacing w:after="0" w:line="240" w:lineRule="auto"/>
+        <w:rPr>
+          <w:rFonts w:ascii="Times New Roman" w:eastAsia="Times New Roman" w:hAnsi="Times New Roman" w:cs="Times New Roman"/>
+          <w:b/>
+          <w:color w:val="000000"/>
+          <w:sz w:val="21"/>
+          <w:szCs w:val="21"/>
+        </w:rPr>
+      </w:pPr>
+    </w:p>
+    <w:p>
+      <w:pPr>
+        <w:pBdr>
+          <w:top w:val="nil"/>
+          <w:left w:val="nil"/>
+          <w:bottom w:val="nil"/>
+          <w:right w:val="nil"/>
+          <w:between w:val="nil"/>
+        </w:pBdr>
+        <w:spacing w:after="0" w:line="240" w:lineRule="auto"/>
+        <w:rPr>
+          <w:rFonts w:ascii="Times New Roman" w:eastAsia="Times New Roman" w:hAnsi="Times New Roman" w:cs="Times New Roman"/>
+          <w:b/>
+          <w:color w:val="000000"/>
+          <w:sz w:val="21"/>
+          <w:szCs w:val="21"/>
+        </w:rPr>
+      </w:pPr>
+    </w:p>
+    <w:p>
+      <w:pPr>
+        <w:pBdr>
+          <w:top w:val="nil"/>
+          <w:left w:val="nil"/>
+          <w:bottom w:val="nil"/>
+          <w:right w:val="nil"/>
+          <w:between w:val="nil"/>
+        </w:pBdr>
+        <w:spacing w:after="0" w:line="240" w:lineRule="auto"/>
+        <w:rPr>
+          <w:rFonts w:ascii="Times New Roman" w:eastAsia="Times New Roman" w:hAnsi="Times New Roman" w:cs="Times New Roman"/>
+          <w:b/>
+          <w:color w:val="000000"/>
+          <w:sz w:val="21"/>
+          <w:szCs w:val="21"/>
+        </w:rPr>
+      </w:pPr>
+    </w:p>
+    <w:p>
+      <w:pPr>
+        <w:pBdr>
+          <w:top w:val="nil"/>
+          <w:left w:val="nil"/>
+          <w:bottom w:val="nil"/>
+          <w:right w:val="nil"/>
+          <w:between w:val="nil"/>
+        </w:pBdr>
+        <w:spacing w:after="0" w:line="240" w:lineRule="auto"/>
+        <w:rPr>
+          <w:rFonts w:ascii="Times New Roman" w:eastAsia="Times New Roman" w:hAnsi="Times New Roman" w:cs="Times New Roman"/>
+          <w:b/>
+          <w:color w:val="000000"/>
+          <w:sz w:val="21"/>
+          <w:szCs w:val="21"/>
+        </w:rPr>
+      </w:pPr>
+    </w:p>
+    <w:p>
+      <w:pPr>
+        <w:pBdr>
+          <w:top w:val="nil"/>
+          <w:left w:val="nil"/>
+          <w:bottom w:val="nil"/>
+          <w:right w:val="nil"/>
+          <w:between w:val="nil"/>
+        </w:pBdr>
+        <w:spacing w:after="0" w:line="240" w:lineRule="auto"/>
+        <w:rPr>
+          <w:rFonts w:ascii="Times New Roman" w:eastAsia="Times New Roman" w:hAnsi="Times New Roman" w:cs="Times New Roman"/>
+          <w:b/>
+          <w:color w:val="000000"/>
+          <w:sz w:val="21"/>
+          <w:szCs w:val="21"/>
+        </w:rPr>
+      </w:pPr>
     </w:p>
     <w:p>
       <w:pPr>
@@ -9948,18 +9729,7 @@
           <w:szCs w:val="32"/>
         </w:rPr>
       </w:pPr>
-    </w:p>
-    <w:p>
-      <w:pPr>
-        <w:pBdr>
-          <w:top w:val="nil"/>
-          <w:left w:val="nil"/>
-          <w:bottom w:val="nil"/>
-          <w:right w:val="nil"/>
-          <w:between w:val="nil"/>
-        </w:pBdr>
-        <w:spacing w:after="0" w:line="240" w:lineRule="auto"/>
-        <w:jc w:val="both"/>
+      <w:r>
         <w:rPr>
           <w:rFonts w:ascii="Times New Roman" w:eastAsia="Times New Roman" w:hAnsi="Times New Roman" w:cs="Times New Roman"/>
           <w:b/>
@@ -9967,7 +9737,9 @@
           <w:sz w:val="32"/>
           <w:szCs w:val="32"/>
         </w:rPr>
-      </w:pPr>
+        <w:lastRenderedPageBreak/>
+        <w:t>Controls</w:t>
+      </w:r>
     </w:p>
     <w:p>
       <w:pPr>
@@ -9988,18 +9760,7 @@
           <w:szCs w:val="32"/>
         </w:rPr>
       </w:pPr>
-    </w:p>
-    <w:p>
-      <w:pPr>
-        <w:pBdr>
-          <w:top w:val="nil"/>
-          <w:left w:val="nil"/>
-          <w:bottom w:val="nil"/>
-          <w:right w:val="nil"/>
-          <w:between w:val="nil"/>
-        </w:pBdr>
-        <w:spacing w:after="0" w:line="240" w:lineRule="auto"/>
-        <w:jc w:val="both"/>
+      <w:r>
         <w:rPr>
           <w:rFonts w:ascii="Times New Roman" w:eastAsia="Times New Roman" w:hAnsi="Times New Roman" w:cs="Times New Roman"/>
           <w:b/>
@@ -10007,86 +9768,6 @@
           <w:sz w:val="32"/>
           <w:szCs w:val="32"/>
         </w:rPr>
-      </w:pPr>
-    </w:p>
-    <w:p>
-      <w:pPr>
-        <w:pBdr>
-          <w:top w:val="nil"/>
-          <w:left w:val="nil"/>
-          <w:bottom w:val="nil"/>
-          <w:right w:val="nil"/>
-          <w:between w:val="nil"/>
-        </w:pBdr>
-        <w:spacing w:after="0" w:line="240" w:lineRule="auto"/>
-        <w:jc w:val="both"/>
-        <w:rPr>
-          <w:rFonts w:ascii="Times New Roman" w:eastAsia="Times New Roman" w:hAnsi="Times New Roman" w:cs="Times New Roman"/>
-          <w:b/>
-          <w:color w:val="000000"/>
-          <w:sz w:val="32"/>
-          <w:szCs w:val="32"/>
-        </w:rPr>
-      </w:pPr>
-    </w:p>
-    <w:p>
-      <w:pPr>
-        <w:pBdr>
-          <w:top w:val="nil"/>
-          <w:left w:val="nil"/>
-          <w:bottom w:val="nil"/>
-          <w:right w:val="nil"/>
-          <w:between w:val="nil"/>
-        </w:pBdr>
-        <w:spacing w:after="0" w:line="240" w:lineRule="auto"/>
-        <w:jc w:val="both"/>
-        <w:rPr>
-          <w:rFonts w:ascii="Times New Roman" w:eastAsia="Times New Roman" w:hAnsi="Times New Roman" w:cs="Times New Roman"/>
-          <w:b/>
-          <w:color w:val="000000"/>
-          <w:sz w:val="32"/>
-          <w:szCs w:val="32"/>
-        </w:rPr>
-      </w:pPr>
-      <w:r>
-        <w:rPr>
-          <w:rFonts w:ascii="Times New Roman" w:eastAsia="Times New Roman" w:hAnsi="Times New Roman" w:cs="Times New Roman"/>
-          <w:b/>
-          <w:color w:val="000000"/>
-          <w:sz w:val="32"/>
-          <w:szCs w:val="32"/>
-        </w:rPr>
-        <w:lastRenderedPageBreak/>
-        <w:t>Controls</w:t>
-      </w:r>
-    </w:p>
-    <w:p>
-      <w:pPr>
-        <w:pBdr>
-          <w:top w:val="nil"/>
-          <w:left w:val="nil"/>
-          <w:bottom w:val="nil"/>
-          <w:right w:val="nil"/>
-          <w:between w:val="nil"/>
-        </w:pBdr>
-        <w:spacing w:after="0" w:line="240" w:lineRule="auto"/>
-        <w:jc w:val="both"/>
-        <w:rPr>
-          <w:rFonts w:ascii="Times New Roman" w:eastAsia="Times New Roman" w:hAnsi="Times New Roman" w:cs="Times New Roman"/>
-          <w:b/>
-          <w:color w:val="000000"/>
-          <w:sz w:val="32"/>
-          <w:szCs w:val="32"/>
-        </w:rPr>
-      </w:pPr>
-      <w:r>
-        <w:rPr>
-          <w:rFonts w:ascii="Times New Roman" w:eastAsia="Times New Roman" w:hAnsi="Times New Roman" w:cs="Times New Roman"/>
-          <w:b/>
-          <w:color w:val="000000"/>
-          <w:sz w:val="32"/>
-          <w:szCs w:val="32"/>
-        </w:rPr>
         <w:tab/>
       </w:r>
       <w:r>
@@ -10113,16 +9794,7 @@
           <w:sz w:val="20"/>
           <w:szCs w:val="20"/>
         </w:rPr>
-        <w:t xml:space="preserve"> the smoothness of driving, it is the main option t</w:t>
-      </w:r>
-      <w:r>
-        <w:rPr>
-          <w:rFonts w:ascii="Times New Roman" w:eastAsia="Times New Roman" w:hAnsi="Times New Roman" w:cs="Times New Roman"/>
-          <w:color w:val="000000"/>
-          <w:sz w:val="20"/>
-          <w:szCs w:val="20"/>
-        </w:rPr>
-        <w:t>o control.</w:t>
+        <w:t xml:space="preserve"> the smoothness of driving, it is the main option to control.</w:t>
       </w:r>
     </w:p>
     <w:p>
@@ -10555,16 +10227,7 @@
           <w:sz w:val="20"/>
           <w:szCs w:val="20"/>
         </w:rPr>
-        <w:t>dapt variou</w:t>
-      </w:r>
-      <w:r>
-        <w:rPr>
-          <w:rFonts w:ascii="Times New Roman" w:eastAsia="Times New Roman" w:hAnsi="Times New Roman" w:cs="Times New Roman"/>
-          <w:color w:val="000000"/>
-          <w:sz w:val="20"/>
-          <w:szCs w:val="20"/>
-        </w:rPr>
-        <w:t xml:space="preserve">s cases and path conditions.  We are similarly composing and implementing of such controlling methods, a Proportional-Derivative (PD) controller built </w:t>
+        <w:t xml:space="preserve">dapt various cases and path conditions.  We are similarly composing and implementing of such controlling methods, a Proportional-Derivative (PD) controller built </w:t>
       </w:r>
       <w:r>
         <w:rPr>
@@ -10581,16 +10244,7 @@
           <w:sz w:val="20"/>
           <w:szCs w:val="20"/>
         </w:rPr>
-        <w:t xml:space="preserve"> accord with the sensors for controls, a Proportional Integral Derivative (PID) controller as incre</w:t>
-      </w:r>
-      <w:r>
-        <w:rPr>
-          <w:rFonts w:ascii="Times New Roman" w:eastAsia="Times New Roman" w:hAnsi="Times New Roman" w:cs="Times New Roman"/>
-          <w:color w:val="000000"/>
-          <w:sz w:val="20"/>
-          <w:szCs w:val="20"/>
-        </w:rPr>
-        <w:t>ase the steering control, the controller construct for the more adaptable developmental computational methods.</w:t>
+        <w:t xml:space="preserve"> accord with the sensors for controls, a Proportional Integral Derivative (PID) controller as increase the steering control, the controller construct for the more adaptable developmental computational methods.</w:t>
       </w:r>
     </w:p>
     <w:p>
@@ -11500,16 +11154,7 @@
           <w:sz w:val="20"/>
           <w:szCs w:val="20"/>
         </w:rPr>
-        <w:t xml:space="preserve">This </w:t>
-      </w:r>
-      <w:r>
-        <w:rPr>
-          <w:rFonts w:ascii="Times New Roman" w:eastAsia="Times New Roman" w:hAnsi="Times New Roman" w:cs="Times New Roman"/>
-          <w:color w:val="000000"/>
-          <w:sz w:val="20"/>
-          <w:szCs w:val="20"/>
-        </w:rPr>
-        <w:t xml:space="preserve">paper presents detail information about the fundamentals and development and major aspects of self-driving cars.  The framework formulates the problems that arrive from the automotive industries that </w:t>
+        <w:t xml:space="preserve">This paper presents detail information about the fundamentals and development and major aspects of self-driving cars.  The framework formulates the problems that arrive from the automotive industries that </w:t>
       </w:r>
       <w:r>
         <w:rPr>
@@ -11526,25 +11171,7 @@
           <w:sz w:val="20"/>
           <w:szCs w:val="20"/>
         </w:rPr>
-        <w:t xml:space="preserve"> major losses.  The errors from the industry are non</w:t>
-      </w:r>
-      <w:r>
-        <w:rPr>
-          <w:rFonts w:ascii="Times New Roman" w:eastAsia="Times New Roman" w:hAnsi="Times New Roman" w:cs="Times New Roman"/>
-          <w:color w:val="000000"/>
-          <w:sz w:val="20"/>
-          <w:szCs w:val="20"/>
-        </w:rPr>
-        <w:t>-predictable.  Multiple solutions from the different scenarios make that problem to clear.  One of the main aspects is the era of driverless cars is to make the successful experimental results show utility to this approach.  In recent days many companies i</w:t>
-      </w:r>
-      <w:r>
-        <w:rPr>
-          <w:rFonts w:ascii="Times New Roman" w:eastAsia="Times New Roman" w:hAnsi="Times New Roman" w:cs="Times New Roman"/>
-          <w:color w:val="000000"/>
-          <w:sz w:val="20"/>
-          <w:szCs w:val="20"/>
-        </w:rPr>
-        <w:t xml:space="preserve">nvolved in research and manufacturing of self-driving cars </w:t>
+        <w:t xml:space="preserve"> major losses.  The errors from the industry are non-predictable.  Multiple solutions from the different scenarios make that problem to clear.  One of the main aspects is the era of driverless cars is to make the successful experimental results show utility to this approach.  In recent days many companies involved in research and manufacturing of self-driving cars </w:t>
       </w:r>
       <w:r>
         <w:rPr>
@@ -11561,16 +11188,7 @@
           <w:sz w:val="20"/>
           <w:szCs w:val="20"/>
         </w:rPr>
-        <w:t xml:space="preserve"> methods to solve various problems on certain aspects.  In our work, we detailed the real-time self-driving cars and also about every circumstance clearly and also approach it in the rig</w:t>
-      </w:r>
-      <w:r>
-        <w:rPr>
-          <w:rFonts w:ascii="Times New Roman" w:eastAsia="Times New Roman" w:hAnsi="Times New Roman" w:cs="Times New Roman"/>
-          <w:color w:val="000000"/>
-          <w:sz w:val="20"/>
-          <w:szCs w:val="20"/>
-        </w:rPr>
-        <w:t>ht way.  In the future, the different technologies will be implemented on further problems to reduce difficulties.</w:t>
+        <w:t xml:space="preserve"> methods to solve various problems on certain aspects.  In our work, we detailed the real-time self-driving cars and also about every circumstance clearly and also approach it in the right way.  In the future, the different technologies will be implemented on further problems to reduce difficulties.</w:t>
       </w:r>
     </w:p>
     <w:p>
@@ -11654,14 +11272,45 @@
         </w:rPr>
         <w:t xml:space="preserve">[1] </w:t>
       </w:r>
-      <w:r>
-        <w:rPr>
-          <w:rFonts w:ascii="Times New Roman" w:eastAsia="Times New Roman" w:hAnsi="Times New Roman" w:cs="Times New Roman"/>
-          <w:color w:val="000000"/>
-          <w:sz w:val="20"/>
-          <w:szCs w:val="20"/>
-        </w:rPr>
-        <w:t xml:space="preserve">Aswanth Suresh, D. G. (2019). Design and Development of Intelligent Seld-driving cars using ROS and machine vision </w:t>
+      <w:proofErr w:type="spellStart"/>
+      <w:r>
+        <w:rPr>
+          <w:rFonts w:ascii="Times New Roman" w:eastAsia="Times New Roman" w:hAnsi="Times New Roman" w:cs="Times New Roman"/>
+          <w:color w:val="000000"/>
+          <w:sz w:val="20"/>
+          <w:szCs w:val="20"/>
+        </w:rPr>
+        <w:t>Aswanth</w:t>
+      </w:r>
+      <w:proofErr w:type="spellEnd"/>
+      <w:r>
+        <w:rPr>
+          <w:rFonts w:ascii="Times New Roman" w:eastAsia="Times New Roman" w:hAnsi="Times New Roman" w:cs="Times New Roman"/>
+          <w:color w:val="000000"/>
+          <w:sz w:val="20"/>
+          <w:szCs w:val="20"/>
+        </w:rPr>
+        <w:t xml:space="preserve"> Suresh, D. G. (2019). Design and Development of Intelligent </w:t>
+      </w:r>
+      <w:proofErr w:type="spellStart"/>
+      <w:r>
+        <w:rPr>
+          <w:rFonts w:ascii="Times New Roman" w:eastAsia="Times New Roman" w:hAnsi="Times New Roman" w:cs="Times New Roman"/>
+          <w:color w:val="000000"/>
+          <w:sz w:val="20"/>
+          <w:szCs w:val="20"/>
+        </w:rPr>
+        <w:t>Seld</w:t>
+      </w:r>
+      <w:proofErr w:type="spellEnd"/>
+      <w:r>
+        <w:rPr>
+          <w:rFonts w:ascii="Times New Roman" w:eastAsia="Times New Roman" w:hAnsi="Times New Roman" w:cs="Times New Roman"/>
+          <w:color w:val="000000"/>
+          <w:sz w:val="20"/>
+          <w:szCs w:val="20"/>
+        </w:rPr>
+        <w:t xml:space="preserve">-driving cars using ROS and machine vision </w:t>
       </w:r>
       <w:r>
         <w:rPr>
@@ -11724,7 +11373,47 @@
           <w:sz w:val="20"/>
           <w:szCs w:val="20"/>
         </w:rPr>
-        <w:t xml:space="preserve">[2] Girshick, R. (2019). Fast R-Cnn . </w:t>
+        <w:t xml:space="preserve">[2] </w:t>
+      </w:r>
+      <w:proofErr w:type="spellStart"/>
+      <w:r>
+        <w:rPr>
+          <w:rFonts w:ascii="Times New Roman" w:eastAsia="Times New Roman" w:hAnsi="Times New Roman" w:cs="Times New Roman"/>
+          <w:color w:val="000000"/>
+          <w:sz w:val="20"/>
+          <w:szCs w:val="20"/>
+        </w:rPr>
+        <w:t>Girshick</w:t>
+      </w:r>
+      <w:proofErr w:type="spellEnd"/>
+      <w:r>
+        <w:rPr>
+          <w:rFonts w:ascii="Times New Roman" w:eastAsia="Times New Roman" w:hAnsi="Times New Roman" w:cs="Times New Roman"/>
+          <w:color w:val="000000"/>
+          <w:sz w:val="20"/>
+          <w:szCs w:val="20"/>
+        </w:rPr>
+        <w:t>, R. (2019). Fast R-</w:t>
+      </w:r>
+      <w:proofErr w:type="spellStart"/>
+      <w:r>
+        <w:rPr>
+          <w:rFonts w:ascii="Times New Roman" w:eastAsia="Times New Roman" w:hAnsi="Times New Roman" w:cs="Times New Roman"/>
+          <w:color w:val="000000"/>
+          <w:sz w:val="20"/>
+          <w:szCs w:val="20"/>
+        </w:rPr>
+        <w:t>Cnn</w:t>
+      </w:r>
+      <w:proofErr w:type="spellEnd"/>
+      <w:r>
+        <w:rPr>
+          <w:rFonts w:ascii="Times New Roman" w:eastAsia="Times New Roman" w:hAnsi="Times New Roman" w:cs="Times New Roman"/>
+          <w:color w:val="000000"/>
+          <w:sz w:val="20"/>
+          <w:szCs w:val="20"/>
+        </w:rPr>
+        <w:t xml:space="preserve">. </w:t>
       </w:r>
       <w:r>
         <w:rPr>
@@ -11770,16 +11459,47 @@
           <w:sz w:val="20"/>
           <w:szCs w:val="20"/>
         </w:rPr>
-        <w:t>[3] Girshick, R., Donahue, J</w:t>
-      </w:r>
-      <w:r>
-        <w:rPr>
-          <w:rFonts w:ascii="Times New Roman" w:eastAsia="Times New Roman" w:hAnsi="Times New Roman" w:cs="Times New Roman"/>
-          <w:color w:val="000000"/>
-          <w:sz w:val="20"/>
-          <w:szCs w:val="20"/>
-        </w:rPr>
-        <w:t xml:space="preserve">., Darell, T., &amp; Malik, J. (2014). Rich </w:t>
+        <w:t xml:space="preserve">[3] </w:t>
+      </w:r>
+      <w:proofErr w:type="spellStart"/>
+      <w:r>
+        <w:rPr>
+          <w:rFonts w:ascii="Times New Roman" w:eastAsia="Times New Roman" w:hAnsi="Times New Roman" w:cs="Times New Roman"/>
+          <w:color w:val="000000"/>
+          <w:sz w:val="20"/>
+          <w:szCs w:val="20"/>
+        </w:rPr>
+        <w:t>Girshick</w:t>
+      </w:r>
+      <w:proofErr w:type="spellEnd"/>
+      <w:r>
+        <w:rPr>
+          <w:rFonts w:ascii="Times New Roman" w:eastAsia="Times New Roman" w:hAnsi="Times New Roman" w:cs="Times New Roman"/>
+          <w:color w:val="000000"/>
+          <w:sz w:val="20"/>
+          <w:szCs w:val="20"/>
+        </w:rPr>
+        <w:t xml:space="preserve">, R., Donahue, J., </w:t>
+      </w:r>
+      <w:proofErr w:type="spellStart"/>
+      <w:r>
+        <w:rPr>
+          <w:rFonts w:ascii="Times New Roman" w:eastAsia="Times New Roman" w:hAnsi="Times New Roman" w:cs="Times New Roman"/>
+          <w:color w:val="000000"/>
+          <w:sz w:val="20"/>
+          <w:szCs w:val="20"/>
+        </w:rPr>
+        <w:t>Darell</w:t>
+      </w:r>
+      <w:proofErr w:type="spellEnd"/>
+      <w:r>
+        <w:rPr>
+          <w:rFonts w:ascii="Times New Roman" w:eastAsia="Times New Roman" w:hAnsi="Times New Roman" w:cs="Times New Roman"/>
+          <w:color w:val="000000"/>
+          <w:sz w:val="20"/>
+          <w:szCs w:val="20"/>
+        </w:rPr>
+        <w:t xml:space="preserve">, T., &amp; Malik, J. (2014). Rich </w:t>
       </w:r>
       <w:r>
         <w:rPr>
@@ -11869,16 +11589,27 @@
           <w:sz w:val="20"/>
           <w:szCs w:val="20"/>
         </w:rPr>
-        <w:t>[4] He, K., Girshick, R., &amp; sun, J. (20156). Faster R-CNN: Towards Real-Time object de</w:t>
-      </w:r>
-      <w:r>
-        <w:rPr>
-          <w:rFonts w:ascii="Times New Roman" w:eastAsia="Times New Roman" w:hAnsi="Times New Roman" w:cs="Times New Roman"/>
-          <w:color w:val="000000"/>
-          <w:sz w:val="20"/>
-          <w:szCs w:val="20"/>
-        </w:rPr>
-        <w:t xml:space="preserve">tection and Region Proposal Networks. </w:t>
+        <w:t xml:space="preserve">[4] He, K., </w:t>
+      </w:r>
+      <w:proofErr w:type="spellStart"/>
+      <w:r>
+        <w:rPr>
+          <w:rFonts w:ascii="Times New Roman" w:eastAsia="Times New Roman" w:hAnsi="Times New Roman" w:cs="Times New Roman"/>
+          <w:color w:val="000000"/>
+          <w:sz w:val="20"/>
+          <w:szCs w:val="20"/>
+        </w:rPr>
+        <w:t>Girshick</w:t>
+      </w:r>
+      <w:proofErr w:type="spellEnd"/>
+      <w:r>
+        <w:rPr>
+          <w:rFonts w:ascii="Times New Roman" w:eastAsia="Times New Roman" w:hAnsi="Times New Roman" w:cs="Times New Roman"/>
+          <w:color w:val="000000"/>
+          <w:sz w:val="20"/>
+          <w:szCs w:val="20"/>
+        </w:rPr>
+        <w:t xml:space="preserve">, R., &amp; sun, J. (20156). Faster R-CNN: Towards Real-Time object detection and Region Proposal Networks. </w:t>
       </w:r>
       <w:r>
         <w:rPr>
@@ -11924,108 +11655,266 @@
           <w:sz w:val="20"/>
           <w:szCs w:val="20"/>
         </w:rPr>
-        <w:t>[5] Kumar, A. K., Scheufule, B., &amp; Beucer, D. (n.d.). Indoor Localization of Vehicles using Deep Learning.</w:t>
-      </w:r>
-    </w:p>
-    <w:p>
-      <w:pPr>
-        <w:pBdr>
-          <w:top w:val="nil"/>
-          <w:left w:val="nil"/>
-          <w:bottom w:val="nil"/>
-          <w:right w:val="nil"/>
-          <w:between w:val="nil"/>
-        </w:pBdr>
-        <w:jc w:val="both"/>
-        <w:rPr>
-          <w:rFonts w:ascii="Times New Roman" w:eastAsia="Times New Roman" w:hAnsi="Times New Roman" w:cs="Times New Roman"/>
-          <w:color w:val="000000"/>
-          <w:sz w:val="20"/>
-          <w:szCs w:val="20"/>
-        </w:rPr>
-      </w:pPr>
-      <w:r>
-        <w:rPr>
-          <w:rFonts w:ascii="Times New Roman" w:eastAsia="Times New Roman" w:hAnsi="Times New Roman" w:cs="Times New Roman"/>
-          <w:color w:val="000000"/>
-          <w:sz w:val="20"/>
-          <w:szCs w:val="20"/>
-        </w:rPr>
-        <w:t xml:space="preserve">[6] Lu, W., Erhas, D. A., &amp; szesedy, C. (n.d.). SSD: Single </w:t>
-      </w:r>
-      <w:r>
-        <w:rPr>
-          <w:rFonts w:ascii="Times New Roman" w:eastAsia="Times New Roman" w:hAnsi="Times New Roman" w:cs="Times New Roman"/>
-          <w:color w:val="000000"/>
-          <w:sz w:val="20"/>
-          <w:szCs w:val="20"/>
-        </w:rPr>
-        <w:t>Shot Multibox Detector.</w:t>
-      </w:r>
-    </w:p>
-    <w:p>
-      <w:pPr>
-        <w:pBdr>
-          <w:top w:val="nil"/>
-          <w:left w:val="nil"/>
-          <w:bottom w:val="nil"/>
-          <w:right w:val="nil"/>
-          <w:between w:val="nil"/>
-        </w:pBdr>
-        <w:jc w:val="both"/>
-        <w:rPr>
-          <w:rFonts w:ascii="Times New Roman" w:eastAsia="Times New Roman" w:hAnsi="Times New Roman" w:cs="Times New Roman"/>
-          <w:color w:val="000000"/>
-          <w:sz w:val="20"/>
-          <w:szCs w:val="20"/>
-        </w:rPr>
-      </w:pPr>
-      <w:r>
-        <w:rPr>
-          <w:rFonts w:ascii="Times New Roman" w:eastAsia="Times New Roman" w:hAnsi="Times New Roman" w:cs="Times New Roman"/>
-          <w:color w:val="000000"/>
-          <w:sz w:val="20"/>
-          <w:szCs w:val="20"/>
-        </w:rPr>
-        <w:t>[7] mahale, T., Chen, C., &amp; Zhang, W. (2018). End to End Video Segmentation for Drivin</w:t>
-      </w:r>
-      <w:bookmarkStart w:id="1" w:name="_GoBack"/>
-      <w:bookmarkEnd w:id="1"/>
-      <w:r>
-        <w:rPr>
-          <w:rFonts w:ascii="Times New Roman" w:eastAsia="Times New Roman" w:hAnsi="Times New Roman" w:cs="Times New Roman"/>
-          <w:color w:val="000000"/>
-          <w:sz w:val="20"/>
-          <w:szCs w:val="20"/>
-        </w:rPr>
-        <w:t>g: Lane Detection for Autonomous CAr.</w:t>
-      </w:r>
-    </w:p>
-    <w:p>
-      <w:pPr>
-        <w:pBdr>
-          <w:top w:val="nil"/>
-          <w:left w:val="nil"/>
-          <w:bottom w:val="nil"/>
-          <w:right w:val="nil"/>
-          <w:between w:val="nil"/>
-        </w:pBdr>
-        <w:jc w:val="both"/>
-        <w:rPr>
-          <w:rFonts w:ascii="Times New Roman" w:eastAsia="Times New Roman" w:hAnsi="Times New Roman" w:cs="Times New Roman"/>
-          <w:color w:val="000000"/>
-          <w:sz w:val="20"/>
-          <w:szCs w:val="20"/>
-        </w:rPr>
-      </w:pPr>
-      <w:r>
-        <w:rPr>
-          <w:rFonts w:ascii="Times New Roman" w:eastAsia="Times New Roman" w:hAnsi="Times New Roman" w:cs="Times New Roman"/>
-          <w:color w:val="000000"/>
-          <w:sz w:val="20"/>
-          <w:szCs w:val="20"/>
-        </w:rPr>
-        <w:t xml:space="preserve">[8] Molla, T. (2018). Self Driving Car. </w:t>
+        <w:t xml:space="preserve">[5] Kumar, A. K., </w:t>
+      </w:r>
+      <w:proofErr w:type="spellStart"/>
+      <w:r>
+        <w:rPr>
+          <w:rFonts w:ascii="Times New Roman" w:eastAsia="Times New Roman" w:hAnsi="Times New Roman" w:cs="Times New Roman"/>
+          <w:color w:val="000000"/>
+          <w:sz w:val="20"/>
+          <w:szCs w:val="20"/>
+        </w:rPr>
+        <w:t>Scheufule</w:t>
+      </w:r>
+      <w:proofErr w:type="spellEnd"/>
+      <w:r>
+        <w:rPr>
+          <w:rFonts w:ascii="Times New Roman" w:eastAsia="Times New Roman" w:hAnsi="Times New Roman" w:cs="Times New Roman"/>
+          <w:color w:val="000000"/>
+          <w:sz w:val="20"/>
+          <w:szCs w:val="20"/>
+        </w:rPr>
+        <w:t xml:space="preserve">, B., &amp; </w:t>
+      </w:r>
+      <w:proofErr w:type="spellStart"/>
+      <w:r>
+        <w:rPr>
+          <w:rFonts w:ascii="Times New Roman" w:eastAsia="Times New Roman" w:hAnsi="Times New Roman" w:cs="Times New Roman"/>
+          <w:color w:val="000000"/>
+          <w:sz w:val="20"/>
+          <w:szCs w:val="20"/>
+        </w:rPr>
+        <w:t>Beucer</w:t>
+      </w:r>
+      <w:proofErr w:type="spellEnd"/>
+      <w:r>
+        <w:rPr>
+          <w:rFonts w:ascii="Times New Roman" w:eastAsia="Times New Roman" w:hAnsi="Times New Roman" w:cs="Times New Roman"/>
+          <w:color w:val="000000"/>
+          <w:sz w:val="20"/>
+          <w:szCs w:val="20"/>
+        </w:rPr>
+        <w:t>, D. (n.d.). Indoor Localization of Vehicles using Deep Learning.</w:t>
+      </w:r>
+    </w:p>
+    <w:p>
+      <w:pPr>
+        <w:pBdr>
+          <w:top w:val="nil"/>
+          <w:left w:val="nil"/>
+          <w:bottom w:val="nil"/>
+          <w:right w:val="nil"/>
+          <w:between w:val="nil"/>
+        </w:pBdr>
+        <w:jc w:val="both"/>
+        <w:rPr>
+          <w:rFonts w:ascii="Times New Roman" w:eastAsia="Times New Roman" w:hAnsi="Times New Roman" w:cs="Times New Roman"/>
+          <w:color w:val="000000"/>
+          <w:sz w:val="20"/>
+          <w:szCs w:val="20"/>
+        </w:rPr>
+      </w:pPr>
+      <w:r>
+        <w:rPr>
+          <w:rFonts w:ascii="Times New Roman" w:eastAsia="Times New Roman" w:hAnsi="Times New Roman" w:cs="Times New Roman"/>
+          <w:color w:val="000000"/>
+          <w:sz w:val="20"/>
+          <w:szCs w:val="20"/>
+        </w:rPr>
+        <w:t xml:space="preserve">[6] Lu, W., </w:t>
+      </w:r>
+      <w:proofErr w:type="spellStart"/>
+      <w:r>
+        <w:rPr>
+          <w:rFonts w:ascii="Times New Roman" w:eastAsia="Times New Roman" w:hAnsi="Times New Roman" w:cs="Times New Roman"/>
+          <w:color w:val="000000"/>
+          <w:sz w:val="20"/>
+          <w:szCs w:val="20"/>
+        </w:rPr>
+        <w:t>Erhas</w:t>
+      </w:r>
+      <w:proofErr w:type="spellEnd"/>
+      <w:r>
+        <w:rPr>
+          <w:rFonts w:ascii="Times New Roman" w:eastAsia="Times New Roman" w:hAnsi="Times New Roman" w:cs="Times New Roman"/>
+          <w:color w:val="000000"/>
+          <w:sz w:val="20"/>
+          <w:szCs w:val="20"/>
+        </w:rPr>
+        <w:t xml:space="preserve">, D. A., &amp; </w:t>
+      </w:r>
+      <w:proofErr w:type="spellStart"/>
+      <w:r>
+        <w:rPr>
+          <w:rFonts w:ascii="Times New Roman" w:eastAsia="Times New Roman" w:hAnsi="Times New Roman" w:cs="Times New Roman"/>
+          <w:color w:val="000000"/>
+          <w:sz w:val="20"/>
+          <w:szCs w:val="20"/>
+        </w:rPr>
+        <w:t>szesedy</w:t>
+      </w:r>
+      <w:proofErr w:type="spellEnd"/>
+      <w:r>
+        <w:rPr>
+          <w:rFonts w:ascii="Times New Roman" w:eastAsia="Times New Roman" w:hAnsi="Times New Roman" w:cs="Times New Roman"/>
+          <w:color w:val="000000"/>
+          <w:sz w:val="20"/>
+          <w:szCs w:val="20"/>
+        </w:rPr>
+        <w:t xml:space="preserve">, C. (n.d.). SSD: Single Shot </w:t>
+      </w:r>
+      <w:proofErr w:type="spellStart"/>
+      <w:r>
+        <w:rPr>
+          <w:rFonts w:ascii="Times New Roman" w:eastAsia="Times New Roman" w:hAnsi="Times New Roman" w:cs="Times New Roman"/>
+          <w:color w:val="000000"/>
+          <w:sz w:val="20"/>
+          <w:szCs w:val="20"/>
+        </w:rPr>
+        <w:t>Multibox</w:t>
+      </w:r>
+      <w:proofErr w:type="spellEnd"/>
+      <w:r>
+        <w:rPr>
+          <w:rFonts w:ascii="Times New Roman" w:eastAsia="Times New Roman" w:hAnsi="Times New Roman" w:cs="Times New Roman"/>
+          <w:color w:val="000000"/>
+          <w:sz w:val="20"/>
+          <w:szCs w:val="20"/>
+        </w:rPr>
+        <w:t xml:space="preserve"> Detector.</w:t>
+      </w:r>
+    </w:p>
+    <w:p>
+      <w:pPr>
+        <w:pBdr>
+          <w:top w:val="nil"/>
+          <w:left w:val="nil"/>
+          <w:bottom w:val="nil"/>
+          <w:right w:val="nil"/>
+          <w:between w:val="nil"/>
+        </w:pBdr>
+        <w:jc w:val="both"/>
+        <w:rPr>
+          <w:rFonts w:ascii="Times New Roman" w:eastAsia="Times New Roman" w:hAnsi="Times New Roman" w:cs="Times New Roman"/>
+          <w:color w:val="000000"/>
+          <w:sz w:val="20"/>
+          <w:szCs w:val="20"/>
+        </w:rPr>
+      </w:pPr>
+      <w:r>
+        <w:rPr>
+          <w:rFonts w:ascii="Times New Roman" w:eastAsia="Times New Roman" w:hAnsi="Times New Roman" w:cs="Times New Roman"/>
+          <w:color w:val="000000"/>
+          <w:sz w:val="20"/>
+          <w:szCs w:val="20"/>
+        </w:rPr>
+        <w:t xml:space="preserve">[7] </w:t>
+      </w:r>
+      <w:proofErr w:type="spellStart"/>
+      <w:r>
+        <w:rPr>
+          <w:rFonts w:ascii="Times New Roman" w:eastAsia="Times New Roman" w:hAnsi="Times New Roman" w:cs="Times New Roman"/>
+          <w:color w:val="000000"/>
+          <w:sz w:val="20"/>
+          <w:szCs w:val="20"/>
+        </w:rPr>
+        <w:t>mahale</w:t>
+      </w:r>
+      <w:proofErr w:type="spellEnd"/>
+      <w:r>
+        <w:rPr>
+          <w:rFonts w:ascii="Times New Roman" w:eastAsia="Times New Roman" w:hAnsi="Times New Roman" w:cs="Times New Roman"/>
+          <w:color w:val="000000"/>
+          <w:sz w:val="20"/>
+          <w:szCs w:val="20"/>
+        </w:rPr>
+        <w:t xml:space="preserve">, T., Chen, C., &amp; Zhang, W. (2018). End to End Video Segmentation for Driving: Lane Detection for Autonomous </w:t>
+      </w:r>
+      <w:proofErr w:type="spellStart"/>
+      <w:r>
+        <w:rPr>
+          <w:rFonts w:ascii="Times New Roman" w:eastAsia="Times New Roman" w:hAnsi="Times New Roman" w:cs="Times New Roman"/>
+          <w:color w:val="000000"/>
+          <w:sz w:val="20"/>
+          <w:szCs w:val="20"/>
+        </w:rPr>
+        <w:t>CAr</w:t>
+      </w:r>
+      <w:proofErr w:type="spellEnd"/>
+      <w:r>
+        <w:rPr>
+          <w:rFonts w:ascii="Times New Roman" w:eastAsia="Times New Roman" w:hAnsi="Times New Roman" w:cs="Times New Roman"/>
+          <w:color w:val="000000"/>
+          <w:sz w:val="20"/>
+          <w:szCs w:val="20"/>
+        </w:rPr>
+        <w:t>.</w:t>
+      </w:r>
+    </w:p>
+    <w:p>
+      <w:pPr>
+        <w:pBdr>
+          <w:top w:val="nil"/>
+          <w:left w:val="nil"/>
+          <w:bottom w:val="nil"/>
+          <w:right w:val="nil"/>
+          <w:between w:val="nil"/>
+        </w:pBdr>
+        <w:jc w:val="both"/>
+        <w:rPr>
+          <w:rFonts w:ascii="Times New Roman" w:eastAsia="Times New Roman" w:hAnsi="Times New Roman" w:cs="Times New Roman"/>
+          <w:color w:val="000000"/>
+          <w:sz w:val="20"/>
+          <w:szCs w:val="20"/>
+        </w:rPr>
+      </w:pPr>
+      <w:r>
+        <w:rPr>
+          <w:rFonts w:ascii="Times New Roman" w:eastAsia="Times New Roman" w:hAnsi="Times New Roman" w:cs="Times New Roman"/>
+          <w:color w:val="000000"/>
+          <w:sz w:val="20"/>
+          <w:szCs w:val="20"/>
+        </w:rPr>
+        <w:t xml:space="preserve">[8] </w:t>
+      </w:r>
+      <w:proofErr w:type="spellStart"/>
+      <w:r>
+        <w:rPr>
+          <w:rFonts w:ascii="Times New Roman" w:eastAsia="Times New Roman" w:hAnsi="Times New Roman" w:cs="Times New Roman"/>
+          <w:color w:val="000000"/>
+          <w:sz w:val="20"/>
+          <w:szCs w:val="20"/>
+        </w:rPr>
+        <w:t>Molla</w:t>
+      </w:r>
+      <w:proofErr w:type="spellEnd"/>
+      <w:r>
+        <w:rPr>
+          <w:rFonts w:ascii="Times New Roman" w:eastAsia="Times New Roman" w:hAnsi="Times New Roman" w:cs="Times New Roman"/>
+          <w:color w:val="000000"/>
+          <w:sz w:val="20"/>
+          <w:szCs w:val="20"/>
+        </w:rPr>
+        <w:t xml:space="preserve">, T. (2018). </w:t>
+      </w:r>
+      <w:r>
+        <w:rPr>
+          <w:rFonts w:ascii="Times New Roman" w:eastAsia="Times New Roman" w:hAnsi="Times New Roman" w:cs="Times New Roman"/>
+          <w:color w:val="000000"/>
+          <w:sz w:val="20"/>
+          <w:szCs w:val="20"/>
+        </w:rPr>
+        <w:t>Self-Driving</w:t>
+      </w:r>
+      <w:r>
+        <w:rPr>
+          <w:rFonts w:ascii="Times New Roman" w:eastAsia="Times New Roman" w:hAnsi="Times New Roman" w:cs="Times New Roman"/>
+          <w:color w:val="000000"/>
+          <w:sz w:val="20"/>
+          <w:szCs w:val="20"/>
+        </w:rPr>
+        <w:t xml:space="preserve"> Car. </w:t>
       </w:r>
       <w:r>
         <w:rPr>
@@ -12071,16 +11960,47 @@
           <w:sz w:val="20"/>
           <w:szCs w:val="20"/>
         </w:rPr>
-        <w:t>[9] Pannu, G. S., Mohammed, &amp; Gupth, P. (2015). Desig</w:t>
-      </w:r>
-      <w:r>
-        <w:rPr>
-          <w:rFonts w:ascii="Times New Roman" w:eastAsia="Times New Roman" w:hAnsi="Times New Roman" w:cs="Times New Roman"/>
-          <w:color w:val="000000"/>
-          <w:sz w:val="20"/>
-          <w:szCs w:val="20"/>
-        </w:rPr>
-        <w:t xml:space="preserve">n and Implementation of Autonomous Car using Raspberry Pi. </w:t>
+        <w:t xml:space="preserve">[9] </w:t>
+      </w:r>
+      <w:proofErr w:type="spellStart"/>
+      <w:r>
+        <w:rPr>
+          <w:rFonts w:ascii="Times New Roman" w:eastAsia="Times New Roman" w:hAnsi="Times New Roman" w:cs="Times New Roman"/>
+          <w:color w:val="000000"/>
+          <w:sz w:val="20"/>
+          <w:szCs w:val="20"/>
+        </w:rPr>
+        <w:t>Pannu</w:t>
+      </w:r>
+      <w:proofErr w:type="spellEnd"/>
+      <w:r>
+        <w:rPr>
+          <w:rFonts w:ascii="Times New Roman" w:eastAsia="Times New Roman" w:hAnsi="Times New Roman" w:cs="Times New Roman"/>
+          <w:color w:val="000000"/>
+          <w:sz w:val="20"/>
+          <w:szCs w:val="20"/>
+        </w:rPr>
+        <w:t xml:space="preserve">, G. S., Mohammed, &amp; </w:t>
+      </w:r>
+      <w:proofErr w:type="spellStart"/>
+      <w:r>
+        <w:rPr>
+          <w:rFonts w:ascii="Times New Roman" w:eastAsia="Times New Roman" w:hAnsi="Times New Roman" w:cs="Times New Roman"/>
+          <w:color w:val="000000"/>
+          <w:sz w:val="20"/>
+          <w:szCs w:val="20"/>
+        </w:rPr>
+        <w:t>Gupth</w:t>
+      </w:r>
+      <w:proofErr w:type="spellEnd"/>
+      <w:r>
+        <w:rPr>
+          <w:rFonts w:ascii="Times New Roman" w:eastAsia="Times New Roman" w:hAnsi="Times New Roman" w:cs="Times New Roman"/>
+          <w:color w:val="000000"/>
+          <w:sz w:val="20"/>
+          <w:szCs w:val="20"/>
+        </w:rPr>
+        <w:t xml:space="preserve">, P. (2015). Design and Implementation of Autonomous Car using Raspberry Pi. </w:t>
       </w:r>
       <w:r>
         <w:rPr>
@@ -12126,34 +12046,94 @@
           <w:sz w:val="20"/>
           <w:szCs w:val="20"/>
         </w:rPr>
-        <w:t>[10] patel, s., Griffin, B., &amp; Kusano, K. (2019). Predicting Future Lane changes of Highway vehicles using RNN-based Deep Models.</w:t>
-      </w:r>
-    </w:p>
-    <w:p>
-      <w:pPr>
-        <w:pBdr>
-          <w:top w:val="nil"/>
-          <w:left w:val="nil"/>
-          <w:bottom w:val="nil"/>
-          <w:right w:val="nil"/>
-          <w:between w:val="nil"/>
-        </w:pBdr>
-        <w:jc w:val="both"/>
-        <w:rPr>
-          <w:rFonts w:ascii="Times New Roman" w:eastAsia="Times New Roman" w:hAnsi="Times New Roman" w:cs="Times New Roman"/>
-          <w:color w:val="000000"/>
-          <w:sz w:val="20"/>
-          <w:szCs w:val="20"/>
-        </w:rPr>
-      </w:pPr>
-      <w:r>
-        <w:rPr>
-          <w:rFonts w:ascii="Times New Roman" w:eastAsia="Times New Roman" w:hAnsi="Times New Roman" w:cs="Times New Roman"/>
-          <w:color w:val="000000"/>
-          <w:sz w:val="20"/>
-          <w:szCs w:val="20"/>
-        </w:rPr>
-        <w:t xml:space="preserve">[11] R. G., Carneio, R. V., Azevedo, R., &amp; Cardoso, V. B. (2019). Self-Driving car: A Survey. </w:t>
+        <w:t xml:space="preserve">[10] </w:t>
+      </w:r>
+      <w:proofErr w:type="spellStart"/>
+      <w:r>
+        <w:rPr>
+          <w:rFonts w:ascii="Times New Roman" w:eastAsia="Times New Roman" w:hAnsi="Times New Roman" w:cs="Times New Roman"/>
+          <w:color w:val="000000"/>
+          <w:sz w:val="20"/>
+          <w:szCs w:val="20"/>
+        </w:rPr>
+        <w:t>patel</w:t>
+      </w:r>
+      <w:proofErr w:type="spellEnd"/>
+      <w:r>
+        <w:rPr>
+          <w:rFonts w:ascii="Times New Roman" w:eastAsia="Times New Roman" w:hAnsi="Times New Roman" w:cs="Times New Roman"/>
+          <w:color w:val="000000"/>
+          <w:sz w:val="20"/>
+          <w:szCs w:val="20"/>
+        </w:rPr>
+        <w:t xml:space="preserve">, s., Griffin, B., &amp; </w:t>
+      </w:r>
+      <w:proofErr w:type="spellStart"/>
+      <w:r>
+        <w:rPr>
+          <w:rFonts w:ascii="Times New Roman" w:eastAsia="Times New Roman" w:hAnsi="Times New Roman" w:cs="Times New Roman"/>
+          <w:color w:val="000000"/>
+          <w:sz w:val="20"/>
+          <w:szCs w:val="20"/>
+        </w:rPr>
+        <w:t>Kusano</w:t>
+      </w:r>
+      <w:proofErr w:type="spellEnd"/>
+      <w:r>
+        <w:rPr>
+          <w:rFonts w:ascii="Times New Roman" w:eastAsia="Times New Roman" w:hAnsi="Times New Roman" w:cs="Times New Roman"/>
+          <w:color w:val="000000"/>
+          <w:sz w:val="20"/>
+          <w:szCs w:val="20"/>
+        </w:rPr>
+        <w:t>, K. (2019). Predicting Future Lane changes of Highway vehicles using RNN-based Deep Models.</w:t>
+      </w:r>
+    </w:p>
+    <w:p>
+      <w:pPr>
+        <w:pBdr>
+          <w:top w:val="nil"/>
+          <w:left w:val="nil"/>
+          <w:bottom w:val="nil"/>
+          <w:right w:val="nil"/>
+          <w:between w:val="nil"/>
+        </w:pBdr>
+        <w:jc w:val="both"/>
+        <w:rPr>
+          <w:rFonts w:ascii="Times New Roman" w:eastAsia="Times New Roman" w:hAnsi="Times New Roman" w:cs="Times New Roman"/>
+          <w:color w:val="000000"/>
+          <w:sz w:val="20"/>
+          <w:szCs w:val="20"/>
+        </w:rPr>
+      </w:pPr>
+      <w:r>
+        <w:rPr>
+          <w:rFonts w:ascii="Times New Roman" w:eastAsia="Times New Roman" w:hAnsi="Times New Roman" w:cs="Times New Roman"/>
+          <w:color w:val="000000"/>
+          <w:sz w:val="20"/>
+          <w:szCs w:val="20"/>
+        </w:rPr>
+        <w:t xml:space="preserve">[11] R. G., </w:t>
+      </w:r>
+      <w:proofErr w:type="spellStart"/>
+      <w:r>
+        <w:rPr>
+          <w:rFonts w:ascii="Times New Roman" w:eastAsia="Times New Roman" w:hAnsi="Times New Roman" w:cs="Times New Roman"/>
+          <w:color w:val="000000"/>
+          <w:sz w:val="20"/>
+          <w:szCs w:val="20"/>
+        </w:rPr>
+        <w:t>Carneio</w:t>
+      </w:r>
+      <w:proofErr w:type="spellEnd"/>
+      <w:r>
+        <w:rPr>
+          <w:rFonts w:ascii="Times New Roman" w:eastAsia="Times New Roman" w:hAnsi="Times New Roman" w:cs="Times New Roman"/>
+          <w:color w:val="000000"/>
+          <w:sz w:val="20"/>
+          <w:szCs w:val="20"/>
+        </w:rPr>
+        <w:t xml:space="preserve">, R. V., Azevedo, R., &amp; Cardoso, V. B. (2019). Self-Driving car: A Survey. </w:t>
       </w:r>
       <w:r>
         <w:rPr>
@@ -12199,7 +12179,67 @@
           <w:sz w:val="20"/>
           <w:szCs w:val="20"/>
         </w:rPr>
-        <w:t xml:space="preserve">[12] salman, Y. D., Ku-Mahamud, K. R., &amp; Kamiouku, E. (2017). Distance Measurement for Self-Driving cars using a stereo camera. </w:t>
+        <w:t xml:space="preserve">[12] </w:t>
+      </w:r>
+      <w:proofErr w:type="spellStart"/>
+      <w:r>
+        <w:rPr>
+          <w:rFonts w:ascii="Times New Roman" w:eastAsia="Times New Roman" w:hAnsi="Times New Roman" w:cs="Times New Roman"/>
+          <w:color w:val="000000"/>
+          <w:sz w:val="20"/>
+          <w:szCs w:val="20"/>
+        </w:rPr>
+        <w:t>salman</w:t>
+      </w:r>
+      <w:proofErr w:type="spellEnd"/>
+      <w:r>
+        <w:rPr>
+          <w:rFonts w:ascii="Times New Roman" w:eastAsia="Times New Roman" w:hAnsi="Times New Roman" w:cs="Times New Roman"/>
+          <w:color w:val="000000"/>
+          <w:sz w:val="20"/>
+          <w:szCs w:val="20"/>
+        </w:rPr>
+        <w:t>, Y. D., Ku-</w:t>
+      </w:r>
+      <w:proofErr w:type="spellStart"/>
+      <w:r>
+        <w:rPr>
+          <w:rFonts w:ascii="Times New Roman" w:eastAsia="Times New Roman" w:hAnsi="Times New Roman" w:cs="Times New Roman"/>
+          <w:color w:val="000000"/>
+          <w:sz w:val="20"/>
+          <w:szCs w:val="20"/>
+        </w:rPr>
+        <w:t>Mahamud</w:t>
+      </w:r>
+      <w:proofErr w:type="spellEnd"/>
+      <w:r>
+        <w:rPr>
+          <w:rFonts w:ascii="Times New Roman" w:eastAsia="Times New Roman" w:hAnsi="Times New Roman" w:cs="Times New Roman"/>
+          <w:color w:val="000000"/>
+          <w:sz w:val="20"/>
+          <w:szCs w:val="20"/>
+        </w:rPr>
+        <w:t xml:space="preserve">, K. R., &amp; </w:t>
+      </w:r>
+      <w:proofErr w:type="spellStart"/>
+      <w:r>
+        <w:rPr>
+          <w:rFonts w:ascii="Times New Roman" w:eastAsia="Times New Roman" w:hAnsi="Times New Roman" w:cs="Times New Roman"/>
+          <w:color w:val="000000"/>
+          <w:sz w:val="20"/>
+          <w:szCs w:val="20"/>
+        </w:rPr>
+        <w:t>Kamiouku</w:t>
+      </w:r>
+      <w:proofErr w:type="spellEnd"/>
+      <w:r>
+        <w:rPr>
+          <w:rFonts w:ascii="Times New Roman" w:eastAsia="Times New Roman" w:hAnsi="Times New Roman" w:cs="Times New Roman"/>
+          <w:color w:val="000000"/>
+          <w:sz w:val="20"/>
+          <w:szCs w:val="20"/>
+        </w:rPr>
+        <w:t xml:space="preserve">, E. (2017). Distance Measurement for Self-Driving cars using a stereo camera. </w:t>
       </w:r>
       <w:r>
         <w:rPr>
@@ -12209,7 +12249,63 @@
           <w:sz w:val="20"/>
           <w:szCs w:val="20"/>
         </w:rPr>
-        <w:t>Proceedings of the 6</w:t>
+        <w:t>Proceedings of the 6th International Conference of Computing and Informatics.</w:t>
+      </w:r>
+      <w:r>
+        <w:rPr>
+          <w:rFonts w:ascii="Times New Roman" w:eastAsia="Times New Roman" w:hAnsi="Times New Roman" w:cs="Times New Roman"/>
+          <w:color w:val="000000"/>
+          <w:sz w:val="20"/>
+          <w:szCs w:val="20"/>
+        </w:rPr>
+        <w:t xml:space="preserve"> </w:t>
+      </w:r>
+    </w:p>
+    <w:p>
+      <w:pPr>
+        <w:pBdr>
+          <w:top w:val="nil"/>
+          <w:left w:val="nil"/>
+          <w:bottom w:val="nil"/>
+          <w:right w:val="nil"/>
+          <w:between w:val="nil"/>
+        </w:pBdr>
+        <w:jc w:val="both"/>
+        <w:rPr>
+          <w:rFonts w:ascii="Times New Roman" w:eastAsia="Times New Roman" w:hAnsi="Times New Roman" w:cs="Times New Roman"/>
+          <w:color w:val="000000"/>
+          <w:sz w:val="20"/>
+          <w:szCs w:val="20"/>
+        </w:rPr>
+      </w:pPr>
+      <w:r>
+        <w:rPr>
+          <w:rFonts w:ascii="Times New Roman" w:eastAsia="Times New Roman" w:hAnsi="Times New Roman" w:cs="Times New Roman"/>
+          <w:color w:val="000000"/>
+          <w:sz w:val="20"/>
+          <w:szCs w:val="20"/>
+        </w:rPr>
+        <w:t xml:space="preserve">[13] Sha, A., Roy, D. D., </w:t>
+      </w:r>
+      <w:proofErr w:type="spellStart"/>
+      <w:r>
+        <w:rPr>
+          <w:rFonts w:ascii="Times New Roman" w:eastAsia="Times New Roman" w:hAnsi="Times New Roman" w:cs="Times New Roman"/>
+          <w:color w:val="000000"/>
+          <w:sz w:val="20"/>
+          <w:szCs w:val="20"/>
+        </w:rPr>
+        <w:t>Alam</w:t>
+      </w:r>
+      <w:proofErr w:type="spellEnd"/>
+      <w:r>
+        <w:rPr>
+          <w:rFonts w:ascii="Times New Roman" w:eastAsia="Times New Roman" w:hAnsi="Times New Roman" w:cs="Times New Roman"/>
+          <w:color w:val="000000"/>
+          <w:sz w:val="20"/>
+          <w:szCs w:val="20"/>
+        </w:rPr>
+        <w:t xml:space="preserve">, T., &amp; Deb, K. (2012). Automated Road Lane Detection for Intelligent Vehicles. </w:t>
       </w:r>
       <w:r>
         <w:rPr>
@@ -12219,7 +12315,7 @@
           <w:sz w:val="20"/>
           <w:szCs w:val="20"/>
         </w:rPr>
-        <w:t>th International Conference of Computing and Informatics.</w:t>
+        <w:t>Global Journals Inc.</w:t>
       </w:r>
       <w:r>
         <w:rPr>
@@ -12244,18 +12340,33 @@
         <w:rPr>
           <w:rFonts w:ascii="Times New Roman" w:eastAsia="Times New Roman" w:hAnsi="Times New Roman" w:cs="Times New Roman"/>
           <w:color w:val="000000"/>
-          <w:sz w:val="20"/>
-          <w:szCs w:val="20"/>
-        </w:rPr>
-      </w:pPr>
-      <w:r>
-        <w:rPr>
-          <w:rFonts w:ascii="Times New Roman" w:eastAsia="Times New Roman" w:hAnsi="Times New Roman" w:cs="Times New Roman"/>
-          <w:color w:val="000000"/>
-          <w:sz w:val="20"/>
-          <w:szCs w:val="20"/>
-        </w:rPr>
-        <w:t xml:space="preserve">[13] Sha, A., Roy, D. D., Alam, T., &amp; Deb, K. (2012). Automated Road Lane Detection for Intelligent Vehicles. </w:t>
+        </w:rPr>
+      </w:pPr>
+      <w:r>
+        <w:rPr>
+          <w:rFonts w:ascii="Times New Roman" w:eastAsia="Times New Roman" w:hAnsi="Times New Roman" w:cs="Times New Roman"/>
+          <w:color w:val="000000"/>
+          <w:sz w:val="20"/>
+          <w:szCs w:val="20"/>
+        </w:rPr>
+        <w:t xml:space="preserve">[14] Wang, C.-C., Huang, S.-S., &amp; Fu, L.-C. (2006). Driver Assistance System for Lane Detections and Vehicle </w:t>
+      </w:r>
+      <w:r>
+        <w:rPr>
+          <w:rFonts w:ascii="Times New Roman" w:eastAsia="Times New Roman" w:hAnsi="Times New Roman" w:cs="Times New Roman"/>
+          <w:sz w:val="20"/>
+          <w:szCs w:val="20"/>
+        </w:rPr>
+        <w:t>Recognition</w:t>
+      </w:r>
+      <w:r>
+        <w:rPr>
+          <w:rFonts w:ascii="Times New Roman" w:eastAsia="Times New Roman" w:hAnsi="Times New Roman" w:cs="Times New Roman"/>
+          <w:color w:val="000000"/>
+          <w:sz w:val="20"/>
+          <w:szCs w:val="20"/>
+        </w:rPr>
+        <w:t xml:space="preserve"> with Night Vision. </w:t>
       </w:r>
       <w:r>
         <w:rPr>
@@ -12265,110 +12376,92 @@
           <w:sz w:val="20"/>
           <w:szCs w:val="20"/>
         </w:rPr>
-        <w:t>Global Journals Inc.</w:t>
-      </w:r>
-      <w:r>
-        <w:rPr>
-          <w:rFonts w:ascii="Times New Roman" w:eastAsia="Times New Roman" w:hAnsi="Times New Roman" w:cs="Times New Roman"/>
-          <w:color w:val="000000"/>
-          <w:sz w:val="20"/>
-          <w:szCs w:val="20"/>
+        <w:t>IEEE Ex</w:t>
+      </w:r>
+      <w:r>
+        <w:rPr>
+          <w:rFonts w:ascii="Times New Roman" w:eastAsia="Times New Roman" w:hAnsi="Times New Roman" w:cs="Times New Roman"/>
+          <w:i/>
+          <w:color w:val="000000"/>
+        </w:rPr>
+        <w:t>plore.</w:t>
+      </w:r>
+      <w:r>
+        <w:rPr>
+          <w:rFonts w:ascii="Times New Roman" w:eastAsia="Times New Roman" w:hAnsi="Times New Roman" w:cs="Times New Roman"/>
+          <w:color w:val="000000"/>
         </w:rPr>
         <w:t xml:space="preserve"> </w:t>
       </w:r>
     </w:p>
     <w:p>
       <w:pPr>
-        <w:pBdr>
-          <w:top w:val="nil"/>
-          <w:left w:val="nil"/>
-          <w:bottom w:val="nil"/>
-          <w:right w:val="nil"/>
-          <w:between w:val="nil"/>
-        </w:pBdr>
-        <w:jc w:val="both"/>
-        <w:rPr>
-          <w:rFonts w:ascii="Times New Roman" w:eastAsia="Times New Roman" w:hAnsi="Times New Roman" w:cs="Times New Roman"/>
-          <w:color w:val="000000"/>
-        </w:rPr>
-      </w:pPr>
-      <w:r>
-        <w:rPr>
-          <w:rFonts w:ascii="Times New Roman" w:eastAsia="Times New Roman" w:hAnsi="Times New Roman" w:cs="Times New Roman"/>
-          <w:color w:val="000000"/>
-          <w:sz w:val="20"/>
-          <w:szCs w:val="20"/>
-        </w:rPr>
-        <w:t>[14] Wang, C.-C., Huang, S.-S., &amp; Fu, L.-C. (2006). Driver Assist</w:t>
-      </w:r>
-      <w:r>
-        <w:rPr>
-          <w:rFonts w:ascii="Times New Roman" w:eastAsia="Times New Roman" w:hAnsi="Times New Roman" w:cs="Times New Roman"/>
-          <w:color w:val="000000"/>
-          <w:sz w:val="20"/>
-          <w:szCs w:val="20"/>
-        </w:rPr>
-        <w:t xml:space="preserve">ance System for Lane Detections and Vehicle </w:t>
-      </w:r>
-      <w:r>
-        <w:rPr>
-          <w:rFonts w:ascii="Times New Roman" w:eastAsia="Times New Roman" w:hAnsi="Times New Roman" w:cs="Times New Roman"/>
-          <w:sz w:val="20"/>
-          <w:szCs w:val="20"/>
-        </w:rPr>
-        <w:t>Recognition</w:t>
-      </w:r>
-      <w:r>
-        <w:rPr>
-          <w:rFonts w:ascii="Times New Roman" w:eastAsia="Times New Roman" w:hAnsi="Times New Roman" w:cs="Times New Roman"/>
-          <w:color w:val="000000"/>
-          <w:sz w:val="20"/>
-          <w:szCs w:val="20"/>
-        </w:rPr>
-        <w:t xml:space="preserve"> with Night Vision. </w:t>
+        <w:jc w:val="both"/>
+        <w:rPr>
+          <w:rFonts w:ascii="Times New Roman" w:eastAsia="Times New Roman" w:hAnsi="Times New Roman" w:cs="Times New Roman"/>
+          <w:sz w:val="20"/>
+          <w:szCs w:val="20"/>
+        </w:rPr>
+      </w:pPr>
+      <w:r>
+        <w:rPr>
+          <w:rFonts w:ascii="Times New Roman" w:eastAsia="Times New Roman" w:hAnsi="Times New Roman" w:cs="Times New Roman"/>
+          <w:sz w:val="20"/>
+          <w:szCs w:val="20"/>
+        </w:rPr>
+        <w:t xml:space="preserve">[15] Lassa, Todd (2013). “The Beginning of the End </w:t>
+      </w:r>
+      <w:r>
+        <w:rPr>
+          <w:rFonts w:ascii="Times New Roman" w:eastAsia="Times New Roman" w:hAnsi="Times New Roman" w:cs="Times New Roman"/>
+          <w:sz w:val="20"/>
+          <w:szCs w:val="20"/>
+        </w:rPr>
+        <w:t>of Driving</w:t>
+      </w:r>
+      <w:r>
+        <w:rPr>
+          <w:rFonts w:ascii="Times New Roman" w:eastAsia="Times New Roman" w:hAnsi="Times New Roman" w:cs="Times New Roman"/>
+          <w:sz w:val="20"/>
+          <w:szCs w:val="20"/>
+        </w:rPr>
+        <w:t xml:space="preserve">”. </w:t>
       </w:r>
       <w:r>
         <w:rPr>
           <w:rFonts w:ascii="Times New Roman" w:eastAsia="Times New Roman" w:hAnsi="Times New Roman" w:cs="Times New Roman"/>
           <w:i/>
-          <w:color w:val="000000"/>
-          <w:sz w:val="20"/>
-          <w:szCs w:val="20"/>
-        </w:rPr>
-        <w:t>IEEE Ex</w:t>
-      </w:r>
-      <w:r>
+          <w:sz w:val="20"/>
+          <w:szCs w:val="20"/>
+        </w:rPr>
+        <w:t>Motor Trend</w:t>
+      </w:r>
+    </w:p>
+    <w:p>
+      <w:pPr>
+        <w:jc w:val="both"/>
         <w:rPr>
           <w:rFonts w:ascii="Times New Roman" w:eastAsia="Times New Roman" w:hAnsi="Times New Roman" w:cs="Times New Roman"/>
           <w:i/>
-          <w:color w:val="000000"/>
-        </w:rPr>
-        <w:t>plore.</w:t>
-      </w:r>
-      <w:r>
-        <w:rPr>
-          <w:rFonts w:ascii="Times New Roman" w:eastAsia="Times New Roman" w:hAnsi="Times New Roman" w:cs="Times New Roman"/>
-          <w:color w:val="000000"/>
-        </w:rPr>
-        <w:t xml:space="preserve"> </w:t>
-      </w:r>
-    </w:p>
-    <w:p>
-      <w:pPr>
-        <w:jc w:val="both"/>
-        <w:rPr>
-          <w:rFonts w:ascii="Times New Roman" w:eastAsia="Times New Roman" w:hAnsi="Times New Roman" w:cs="Times New Roman"/>
-          <w:sz w:val="20"/>
-          <w:szCs w:val="20"/>
-        </w:rPr>
-      </w:pPr>
-      <w:r>
-        <w:rPr>
-          <w:rFonts w:ascii="Times New Roman" w:eastAsia="Times New Roman" w:hAnsi="Times New Roman" w:cs="Times New Roman"/>
-          <w:sz w:val="20"/>
-          <w:szCs w:val="20"/>
-        </w:rPr>
-        <w:t xml:space="preserve">[15] Lassa, Todd (2013). “The Beginning of the End of  Driving”. </w:t>
+          <w:sz w:val="20"/>
+          <w:szCs w:val="20"/>
+        </w:rPr>
+      </w:pPr>
+      <w:r>
+        <w:rPr>
+          <w:rFonts w:ascii="Times New Roman" w:eastAsia="Times New Roman" w:hAnsi="Times New Roman" w:cs="Times New Roman"/>
+          <w:sz w:val="20"/>
+          <w:szCs w:val="20"/>
+        </w:rPr>
+        <w:t xml:space="preserve">[16] Umar Zakir Abdul Hamid; et al. (2016). “Current Collision Mitigation Technologies for </w:t>
+      </w:r>
+      <w:r>
+        <w:rPr>
+          <w:rFonts w:ascii="Times New Roman" w:eastAsia="Times New Roman" w:hAnsi="Times New Roman" w:cs="Times New Roman"/>
+          <w:sz w:val="20"/>
+          <w:szCs w:val="20"/>
+        </w:rPr>
+        <w:t xml:space="preserve">Advanced Driver Assistance Systems – A Survey”. </w:t>
       </w:r>
       <w:r>
         <w:rPr>
@@ -12377,35 +12470,19 @@
           <w:sz w:val="20"/>
           <w:szCs w:val="20"/>
         </w:rPr>
-        <w:t>Motor Trend</w:t>
-      </w:r>
-    </w:p>
-    <w:p>
-      <w:pPr>
-        <w:jc w:val="both"/>
+        <w:t xml:space="preserve">PERINTIS </w:t>
+      </w:r>
+      <w:proofErr w:type="spellStart"/>
+      <w:r>
         <w:rPr>
           <w:rFonts w:ascii="Times New Roman" w:eastAsia="Times New Roman" w:hAnsi="Times New Roman" w:cs="Times New Roman"/>
           <w:i/>
           <w:sz w:val="20"/>
           <w:szCs w:val="20"/>
         </w:rPr>
-      </w:pPr>
-      <w:r>
-        <w:rPr>
-          <w:rFonts w:ascii="Times New Roman" w:eastAsia="Times New Roman" w:hAnsi="Times New Roman" w:cs="Times New Roman"/>
-          <w:sz w:val="20"/>
-          <w:szCs w:val="20"/>
-        </w:rPr>
-        <w:t xml:space="preserve">[16] Umar Zakir Abdul Hamid; et al. (2016). “Current Collision Mitigation Technologies for </w:t>
-      </w:r>
-      <w:r>
-        <w:rPr>
-          <w:rFonts w:ascii="Times New Roman" w:eastAsia="Times New Roman" w:hAnsi="Times New Roman" w:cs="Times New Roman"/>
-          <w:sz w:val="20"/>
-          <w:szCs w:val="20"/>
-        </w:rPr>
-        <w:t xml:space="preserve">Advanced Driver Assistance Systems – A Survey”. </w:t>
-      </w:r>
+        <w:t>ejournal</w:t>
+      </w:r>
+      <w:proofErr w:type="spellEnd"/>
       <w:r>
         <w:rPr>
           <w:rFonts w:ascii="Times New Roman" w:eastAsia="Times New Roman" w:hAnsi="Times New Roman" w:cs="Times New Roman"/>
@@ -12413,7 +12490,7 @@
           <w:sz w:val="20"/>
           <w:szCs w:val="20"/>
         </w:rPr>
-        <w:t>PERINTIS ejournal.</w:t>
+        <w:t>.</w:t>
       </w:r>
     </w:p>
     <w:p>
@@ -12454,15 +12531,23 @@
           <w:sz w:val="20"/>
           <w:szCs w:val="20"/>
         </w:rPr>
-        <w:t xml:space="preserve">[18] “Driver licensing </w:t>
-      </w:r>
-      <w:r>
-        <w:rPr>
-          <w:rFonts w:ascii="Times New Roman" w:eastAsia="Times New Roman" w:hAnsi="Times New Roman" w:cs="Times New Roman"/>
-          <w:sz w:val="20"/>
-          <w:szCs w:val="20"/>
-        </w:rPr>
-        <w:t xml:space="preserve">system for older drivers in New South Wales” (2016) , Australia, </w:t>
+        <w:t>[18] “Driver licensing system for older drivers in New South Wales” (2016</w:t>
+      </w:r>
+      <w:r>
+        <w:rPr>
+          <w:rFonts w:ascii="Times New Roman" w:eastAsia="Times New Roman" w:hAnsi="Times New Roman" w:cs="Times New Roman"/>
+          <w:sz w:val="20"/>
+          <w:szCs w:val="20"/>
+        </w:rPr>
+        <w:t>),</w:t>
+      </w:r>
+      <w:r>
+        <w:rPr>
+          <w:rFonts w:ascii="Times New Roman" w:eastAsia="Times New Roman" w:hAnsi="Times New Roman" w:cs="Times New Roman"/>
+          <w:sz w:val="20"/>
+          <w:szCs w:val="20"/>
+        </w:rPr>
+        <w:t xml:space="preserve"> Australia, </w:t>
       </w:r>
       <w:r>
         <w:rPr>
@@ -12521,15 +12606,7 @@
           <w:sz w:val="20"/>
           <w:szCs w:val="20"/>
         </w:rPr>
-        <w:t xml:space="preserve">[20] Whitwam, Ryan (2014). “How Google’s self-driving </w:t>
-      </w:r>
-      <w:r>
-        <w:rPr>
-          <w:rFonts w:ascii="Times New Roman" w:eastAsia="Times New Roman" w:hAnsi="Times New Roman" w:cs="Times New Roman"/>
-          <w:sz w:val="20"/>
-          <w:szCs w:val="20"/>
-        </w:rPr>
-        <w:t xml:space="preserve">cars detect and avoid obstacles”. </w:t>
+        <w:t xml:space="preserve">[20] Whitwam, Ryan (2014). “How Google’s self-driving cars detect and avoid obstacles”. </w:t>
       </w:r>
       <w:r>
         <w:rPr>
@@ -12602,15 +12679,7 @@
           <w:sz w:val="20"/>
           <w:szCs w:val="20"/>
         </w:rPr>
-        <w:t xml:space="preserve">[23] E.h. Tseng et al. (2019). “The development of </w:t>
-      </w:r>
-      <w:r>
-        <w:rPr>
-          <w:rFonts w:ascii="Times New Roman" w:eastAsia="Times New Roman" w:hAnsi="Times New Roman" w:cs="Times New Roman"/>
-          <w:sz w:val="20"/>
-          <w:szCs w:val="20"/>
-        </w:rPr>
-        <w:t>vehicle stability control at Ford”. IEEE/ ASME Transactions on Mechatronics 4 no.3, pp.223-234</w:t>
+        <w:t>[23] E.h. Tseng et al. (2019). “The development of vehicle stability control at Ford”. IEEE/ ASME Transactions on Mechatronics 4 no.3, pp.223-234</w:t>
       </w:r>
     </w:p>
     <w:p>

</xml_diff>